<commit_message>
changes in dto and update ERD
</commit_message>
<xml_diff>
--- a/projectInfo/Technical Specification Document.docx
+++ b/projectInfo/Technical Specification Document.docx
@@ -792,7 +792,6 @@
             <w:insideH w:val="none" w:color="auto" w:sz="0" w:space="0"/>
             <w:insideV w:val="none" w:color="auto" w:sz="0" w:space="0"/>
           </w:tblBorders>
-          <w:shd w:val="clear" w:color="auto" w:fill="auto"/>
           <w:tblCellMar>
             <w:top w:w="15" w:type="dxa"/>
             <w:left w:w="15" w:type="dxa"/>
@@ -1218,7 +1217,6 @@
             <w:insideH w:val="none" w:color="auto" w:sz="0" w:space="0"/>
             <w:insideV w:val="none" w:color="auto" w:sz="0" w:space="0"/>
           </w:tblBorders>
-          <w:shd w:val="clear" w:color="auto" w:fill="auto"/>
           <w:tblCellMar>
             <w:top w:w="15" w:type="dxa"/>
             <w:left w:w="15" w:type="dxa"/>
@@ -1994,7 +1992,7 @@
           <w:sz w:val="32"/>
           <w:szCs w:val="32"/>
         </w:rPr>
-        <w:t>ER Diagram (Mermaid)</w:t>
+        <w:t>ER Diagram</w:t>
       </w:r>
       <w:r>
         <w:rPr>
@@ -2014,9 +2012,9 @@
         </w:rPr>
         <w:drawing>
           <wp:inline distT="0" distB="0" distL="114300" distR="114300">
-            <wp:extent cx="5189220" cy="6781800"/>
-            <wp:effectExtent l="0" t="0" r="7620" b="0"/>
-            <wp:docPr id="4" name="Picture 3"/>
+            <wp:extent cx="5273040" cy="2828290"/>
+            <wp:effectExtent l="0" t="0" r="3810" b="10160"/>
+            <wp:docPr id="1" name="Picture 1" descr="ERD Diagram"/>
             <wp:cNvGraphicFramePr>
               <a:graphicFrameLocks xmlns:a="http://schemas.openxmlformats.org/drawingml/2006/main" noChangeAspect="1"/>
             </wp:cNvGraphicFramePr>
@@ -2024,7 +2022,7 @@
               <a:graphicData uri="http://schemas.openxmlformats.org/drawingml/2006/picture">
                 <pic:pic xmlns:pic="http://schemas.openxmlformats.org/drawingml/2006/picture">
                   <pic:nvPicPr>
-                    <pic:cNvPr id="4" name="Picture 3"/>
+                    <pic:cNvPr id="1" name="Picture 1" descr="ERD Diagram"/>
                     <pic:cNvPicPr>
                       <a:picLocks noChangeAspect="1"/>
                     </pic:cNvPicPr>
@@ -2038,15 +2036,11 @@
                   <pic:spPr>
                     <a:xfrm>
                       <a:off x="0" y="0"/>
-                      <a:ext cx="5189220" cy="6781800"/>
+                      <a:ext cx="5273040" cy="2828290"/>
                     </a:xfrm>
                     <a:prstGeom prst="rect">
                       <a:avLst/>
                     </a:prstGeom>
-                    <a:noFill/>
-                    <a:ln>
-                      <a:noFill/>
-                    </a:ln>
                   </pic:spPr>
                 </pic:pic>
               </a:graphicData>
@@ -2438,7 +2432,7 @@
           <w:insideV w:val="none" w:color="auto" w:sz="0" w:space="0"/>
         </w:tblBorders>
         <w:shd w:val="clear" w:color="auto" w:fill="auto"/>
-        <w:tblLayout w:type="autofit"/>
+        <w:tblLayout w:type="fixed"/>
         <w:tblCellMar>
           <w:top w:w="15" w:type="dxa"/>
           <w:left w:w="15" w:type="dxa"/>
@@ -2447,11 +2441,11 @@
         </w:tblCellMar>
       </w:tblPr>
       <w:tblGrid>
-        <w:gridCol w:w="778"/>
-        <w:gridCol w:w="2666"/>
-        <w:gridCol w:w="2796"/>
-        <w:gridCol w:w="1623"/>
-        <w:gridCol w:w="533"/>
+        <w:gridCol w:w="832"/>
+        <w:gridCol w:w="3698"/>
+        <w:gridCol w:w="1537"/>
+        <w:gridCol w:w="1760"/>
+        <w:gridCol w:w="569"/>
       </w:tblGrid>
       <w:tr>
         <w:tblPrEx>
@@ -2477,7 +2471,7 @@
         </w:trPr>
         <w:tc>
           <w:tcPr>
-            <w:tcW w:w="0" w:type="auto"/>
+            <w:tcW w:w="787" w:type="dxa"/>
             <w:shd w:val="clear" w:color="auto" w:fill="auto"/>
             <w:vAlign w:val="center"/>
           </w:tcPr>
@@ -2510,7 +2504,7 @@
         </w:tc>
         <w:tc>
           <w:tcPr>
-            <w:tcW w:w="0" w:type="auto"/>
+            <w:tcW w:w="3668" w:type="dxa"/>
             <w:shd w:val="clear" w:color="auto" w:fill="auto"/>
             <w:vAlign w:val="center"/>
           </w:tcPr>
@@ -2543,7 +2537,7 @@
         </w:tc>
         <w:tc>
           <w:tcPr>
-            <w:tcW w:w="0" w:type="auto"/>
+            <w:tcW w:w="1507" w:type="dxa"/>
             <w:shd w:val="clear" w:color="auto" w:fill="auto"/>
             <w:vAlign w:val="center"/>
           </w:tcPr>
@@ -2576,7 +2570,7 @@
         </w:tc>
         <w:tc>
           <w:tcPr>
-            <w:tcW w:w="0" w:type="auto"/>
+            <w:tcW w:w="1730" w:type="dxa"/>
             <w:shd w:val="clear" w:color="auto" w:fill="auto"/>
             <w:vAlign w:val="center"/>
           </w:tcPr>
@@ -2609,7 +2603,7 @@
         </w:tc>
         <w:tc>
           <w:tcPr>
-            <w:tcW w:w="0" w:type="auto"/>
+            <w:tcW w:w="524" w:type="dxa"/>
             <w:shd w:val="clear" w:color="auto" w:fill="auto"/>
             <w:vAlign w:val="center"/>
           </w:tcPr>
@@ -2664,7 +2658,7 @@
         </w:trPr>
         <w:tc>
           <w:tcPr>
-            <w:tcW w:w="0" w:type="auto"/>
+            <w:tcW w:w="787" w:type="dxa"/>
             <w:shd w:val="clear" w:color="auto" w:fill="auto"/>
             <w:vAlign w:val="center"/>
           </w:tcPr>
@@ -2694,7 +2688,7 @@
         </w:tc>
         <w:tc>
           <w:tcPr>
-            <w:tcW w:w="0" w:type="auto"/>
+            <w:tcW w:w="3668" w:type="dxa"/>
             <w:shd w:val="clear" w:color="auto" w:fill="auto"/>
             <w:vAlign w:val="center"/>
           </w:tcPr>
@@ -2724,7 +2718,7 @@
         </w:tc>
         <w:tc>
           <w:tcPr>
-            <w:tcW w:w="0" w:type="auto"/>
+            <w:tcW w:w="1507" w:type="dxa"/>
             <w:shd w:val="clear" w:color="auto" w:fill="auto"/>
             <w:vAlign w:val="center"/>
           </w:tcPr>
@@ -2754,7 +2748,7 @@
         </w:tc>
         <w:tc>
           <w:tcPr>
-            <w:tcW w:w="0" w:type="auto"/>
+            <w:tcW w:w="1730" w:type="dxa"/>
             <w:shd w:val="clear" w:color="auto" w:fill="auto"/>
             <w:vAlign w:val="center"/>
           </w:tcPr>
@@ -2784,7 +2778,7 @@
         </w:tc>
         <w:tc>
           <w:tcPr>
-            <w:tcW w:w="0" w:type="auto"/>
+            <w:tcW w:w="524" w:type="dxa"/>
             <w:shd w:val="clear" w:color="auto" w:fill="auto"/>
             <w:vAlign w:val="center"/>
           </w:tcPr>
@@ -2835,7 +2829,7 @@
         </w:trPr>
         <w:tc>
           <w:tcPr>
-            <w:tcW w:w="0" w:type="auto"/>
+            <w:tcW w:w="787" w:type="dxa"/>
             <w:shd w:val="clear" w:color="auto" w:fill="auto"/>
             <w:vAlign w:val="center"/>
           </w:tcPr>
@@ -2865,7 +2859,7 @@
         </w:tc>
         <w:tc>
           <w:tcPr>
-            <w:tcW w:w="0" w:type="auto"/>
+            <w:tcW w:w="3668" w:type="dxa"/>
             <w:shd w:val="clear" w:color="auto" w:fill="auto"/>
             <w:vAlign w:val="center"/>
           </w:tcPr>
@@ -2895,7 +2889,7 @@
         </w:tc>
         <w:tc>
           <w:tcPr>
-            <w:tcW w:w="0" w:type="auto"/>
+            <w:tcW w:w="1507" w:type="dxa"/>
             <w:shd w:val="clear" w:color="auto" w:fill="auto"/>
             <w:vAlign w:val="center"/>
           </w:tcPr>
@@ -2925,7 +2919,7 @@
         </w:tc>
         <w:tc>
           <w:tcPr>
-            <w:tcW w:w="0" w:type="auto"/>
+            <w:tcW w:w="1730" w:type="dxa"/>
             <w:shd w:val="clear" w:color="auto" w:fill="auto"/>
             <w:vAlign w:val="center"/>
           </w:tcPr>
@@ -2955,7 +2949,7 @@
         </w:tc>
         <w:tc>
           <w:tcPr>
-            <w:tcW w:w="0" w:type="auto"/>
+            <w:tcW w:w="524" w:type="dxa"/>
             <w:shd w:val="clear" w:color="auto" w:fill="auto"/>
             <w:vAlign w:val="center"/>
           </w:tcPr>
@@ -3006,7 +3000,7 @@
         </w:trPr>
         <w:tc>
           <w:tcPr>
-            <w:tcW w:w="0" w:type="auto"/>
+            <w:tcW w:w="787" w:type="dxa"/>
             <w:shd w:val="clear" w:color="auto" w:fill="auto"/>
             <w:vAlign w:val="center"/>
           </w:tcPr>
@@ -3036,22 +3030,17 @@
         </w:tc>
         <w:tc>
           <w:tcPr>
-            <w:tcW w:w="0" w:type="auto"/>
-            <w:shd w:val="clear" w:color="auto" w:fill="auto"/>
-            <w:vAlign w:val="center"/>
-          </w:tcPr>
-          <w:p>
-            <w:pPr>
-              <w:keepNext w:val="0"/>
-              <w:keepLines w:val="0"/>
-              <w:widowControl/>
-              <w:suppressLineNumbers w:val="0"/>
-              <w:jc w:val="left"/>
-              <w:rPr>
-                <w:rFonts w:hint="default" w:ascii="Times New Roman" w:hAnsi="Times New Roman" w:cs="Times New Roman"/>
-              </w:rPr>
-            </w:pPr>
-            <w:r>
+            <w:tcW w:w="3668" w:type="dxa"/>
+            <w:shd w:val="clear" w:color="auto" w:fill="auto"/>
+            <w:vAlign w:val="center"/>
+          </w:tcPr>
+          <w:p>
+            <w:pPr>
+              <w:keepNext w:val="0"/>
+              <w:keepLines w:val="0"/>
+              <w:widowControl/>
+              <w:suppressLineNumbers w:val="0"/>
+              <w:jc w:val="left"/>
               <w:rPr>
                 <w:rStyle w:val="7"/>
                 <w:rFonts w:hint="default" w:ascii="Times New Roman" w:hAnsi="Times New Roman" w:eastAsia="SimSun" w:cs="Times New Roman"/>
@@ -3060,13 +3049,46 @@
                 <w:szCs w:val="24"/>
                 <w:lang w:val="en-US" w:eastAsia="zh-CN" w:bidi="ar"/>
               </w:rPr>
-              <w:t>/api/customers/{id}</w:t>
-            </w:r>
-          </w:p>
-        </w:tc>
-        <w:tc>
-          <w:tcPr>
-            <w:tcW w:w="0" w:type="auto"/>
+            </w:pPr>
+            <w:r>
+              <w:rPr>
+                <w:rStyle w:val="7"/>
+                <w:rFonts w:hint="default" w:ascii="Times New Roman" w:hAnsi="Times New Roman" w:eastAsia="SimSun" w:cs="Times New Roman"/>
+                <w:kern w:val="0"/>
+                <w:sz w:val="24"/>
+                <w:szCs w:val="24"/>
+                <w:lang w:val="en-US" w:eastAsia="zh-CN" w:bidi="ar"/>
+              </w:rPr>
+              <w:t>/api/customers/{customerId</w:t>
+            </w:r>
+          </w:p>
+          <w:p>
+            <w:pPr>
+              <w:keepNext w:val="0"/>
+              <w:keepLines w:val="0"/>
+              <w:widowControl/>
+              <w:suppressLineNumbers w:val="0"/>
+              <w:jc w:val="left"/>
+              <w:rPr>
+                <w:rFonts w:hint="default" w:ascii="Times New Roman" w:hAnsi="Times New Roman" w:cs="Times New Roman"/>
+              </w:rPr>
+            </w:pPr>
+            <w:r>
+              <w:rPr>
+                <w:rStyle w:val="7"/>
+                <w:rFonts w:hint="default" w:ascii="Times New Roman" w:hAnsi="Times New Roman" w:eastAsia="SimSun" w:cs="Times New Roman"/>
+                <w:kern w:val="0"/>
+                <w:sz w:val="24"/>
+                <w:szCs w:val="24"/>
+                <w:lang w:val="en-US" w:eastAsia="zh-CN" w:bidi="ar"/>
+              </w:rPr>
+              <w:t>}</w:t>
+            </w:r>
+          </w:p>
+        </w:tc>
+        <w:tc>
+          <w:tcPr>
+            <w:tcW w:w="1507" w:type="dxa"/>
             <w:shd w:val="clear" w:color="auto" w:fill="auto"/>
             <w:vAlign w:val="center"/>
           </w:tcPr>
@@ -3095,7 +3117,7 @@
         </w:tc>
         <w:tc>
           <w:tcPr>
-            <w:tcW w:w="0" w:type="auto"/>
+            <w:tcW w:w="1730" w:type="dxa"/>
             <w:shd w:val="clear" w:color="auto" w:fill="auto"/>
             <w:vAlign w:val="center"/>
           </w:tcPr>
@@ -3119,13 +3141,26 @@
                 <w:szCs w:val="24"/>
                 <w:lang w:val="en-US" w:eastAsia="zh-CN" w:bidi="ar"/>
               </w:rPr>
-              <w:t>{id, name}</w:t>
-            </w:r>
-          </w:p>
-        </w:tc>
-        <w:tc>
-          <w:tcPr>
-            <w:tcW w:w="0" w:type="auto"/>
+              <w:t>{id, n</w:t>
+            </w:r>
+            <w:bookmarkStart w:id="0" w:name="_GoBack"/>
+            <w:bookmarkEnd w:id="0"/>
+            <w:r>
+              <w:rPr>
+                <w:rStyle w:val="7"/>
+                <w:rFonts w:hint="default" w:ascii="Times New Roman" w:hAnsi="Times New Roman" w:eastAsia="SimSun" w:cs="Times New Roman"/>
+                <w:kern w:val="0"/>
+                <w:sz w:val="24"/>
+                <w:szCs w:val="24"/>
+                <w:lang w:val="en-US" w:eastAsia="zh-CN" w:bidi="ar"/>
+              </w:rPr>
+              <w:t>ame}</w:t>
+            </w:r>
+          </w:p>
+        </w:tc>
+        <w:tc>
+          <w:tcPr>
+            <w:tcW w:w="524" w:type="dxa"/>
             <w:shd w:val="clear" w:color="auto" w:fill="auto"/>
             <w:vAlign w:val="center"/>
           </w:tcPr>
@@ -3176,22 +3211,17 @@
         </w:trPr>
         <w:tc>
           <w:tcPr>
-            <w:tcW w:w="0" w:type="auto"/>
-            <w:shd w:val="clear" w:color="auto" w:fill="auto"/>
-            <w:vAlign w:val="center"/>
-          </w:tcPr>
-          <w:p>
-            <w:pPr>
-              <w:keepNext w:val="0"/>
-              <w:keepLines w:val="0"/>
-              <w:widowControl/>
-              <w:suppressLineNumbers w:val="0"/>
-              <w:jc w:val="left"/>
-              <w:rPr>
-                <w:rFonts w:hint="default" w:ascii="Times New Roman" w:hAnsi="Times New Roman" w:cs="Times New Roman"/>
-              </w:rPr>
-            </w:pPr>
-            <w:r>
+            <w:tcW w:w="787" w:type="dxa"/>
+            <w:shd w:val="clear" w:color="auto" w:fill="auto"/>
+            <w:vAlign w:val="center"/>
+          </w:tcPr>
+          <w:p>
+            <w:pPr>
+              <w:keepNext w:val="0"/>
+              <w:keepLines w:val="0"/>
+              <w:widowControl/>
+              <w:suppressLineNumbers w:val="0"/>
+              <w:jc w:val="left"/>
               <w:rPr>
                 <w:rStyle w:val="7"/>
                 <w:rFonts w:hint="default" w:ascii="Times New Roman" w:hAnsi="Times New Roman" w:eastAsia="SimSun" w:cs="Times New Roman"/>
@@ -3200,26 +3230,6 @@
                 <w:szCs w:val="24"/>
                 <w:lang w:val="en-US" w:eastAsia="zh-CN" w:bidi="ar"/>
               </w:rPr>
-              <w:t>POST</w:t>
-            </w:r>
-          </w:p>
-        </w:tc>
-        <w:tc>
-          <w:tcPr>
-            <w:tcW w:w="0" w:type="auto"/>
-            <w:shd w:val="clear" w:color="auto" w:fill="auto"/>
-            <w:vAlign w:val="center"/>
-          </w:tcPr>
-          <w:p>
-            <w:pPr>
-              <w:keepNext w:val="0"/>
-              <w:keepLines w:val="0"/>
-              <w:widowControl/>
-              <w:suppressLineNumbers w:val="0"/>
-              <w:jc w:val="left"/>
-              <w:rPr>
-                <w:rFonts w:hint="default" w:ascii="Times New Roman" w:hAnsi="Times New Roman" w:cs="Times New Roman"/>
-              </w:rPr>
             </w:pPr>
             <w:r>
               <w:rPr>
@@ -3230,28 +3240,23 @@
                 <w:szCs w:val="24"/>
                 <w:lang w:val="en-US" w:eastAsia="zh-CN" w:bidi="ar"/>
               </w:rPr>
-              <w:t>/api/accounts</w:t>
-            </w:r>
-          </w:p>
-        </w:tc>
-        <w:tc>
-          <w:tcPr>
-            <w:tcW w:w="0" w:type="auto"/>
-            <w:shd w:val="clear" w:color="auto" w:fill="auto"/>
-            <w:vAlign w:val="center"/>
-          </w:tcPr>
-          <w:p>
-            <w:pPr>
-              <w:keepNext w:val="0"/>
-              <w:keepLines w:val="0"/>
-              <w:widowControl/>
-              <w:suppressLineNumbers w:val="0"/>
-              <w:jc w:val="left"/>
-              <w:rPr>
-                <w:rFonts w:hint="default" w:ascii="Times New Roman" w:hAnsi="Times New Roman" w:cs="Times New Roman"/>
-              </w:rPr>
-            </w:pPr>
-            <w:r>
+              <w:t>GET</w:t>
+            </w:r>
+          </w:p>
+        </w:tc>
+        <w:tc>
+          <w:tcPr>
+            <w:tcW w:w="3668" w:type="dxa"/>
+            <w:shd w:val="clear" w:color="auto" w:fill="auto"/>
+            <w:vAlign w:val="center"/>
+          </w:tcPr>
+          <w:p>
+            <w:pPr>
+              <w:keepNext w:val="0"/>
+              <w:keepLines w:val="0"/>
+              <w:widowControl/>
+              <w:suppressLineNumbers w:val="0"/>
+              <w:jc w:val="left"/>
               <w:rPr>
                 <w:rStyle w:val="7"/>
                 <w:rFonts w:hint="default" w:ascii="Times New Roman" w:hAnsi="Times New Roman" w:eastAsia="SimSun" w:cs="Times New Roman"/>
@@ -3260,54 +3265,124 @@
                 <w:szCs w:val="24"/>
                 <w:lang w:val="en-US" w:eastAsia="zh-CN" w:bidi="ar"/>
               </w:rPr>
-              <w:t>customerId=1&amp;type=SAVINGS</w:t>
-            </w:r>
-          </w:p>
-        </w:tc>
-        <w:tc>
-          <w:tcPr>
-            <w:tcW w:w="0" w:type="auto"/>
-            <w:shd w:val="clear" w:color="auto" w:fill="auto"/>
-            <w:vAlign w:val="center"/>
-          </w:tcPr>
-          <w:p>
-            <w:pPr>
-              <w:keepNext w:val="0"/>
-              <w:keepLines w:val="0"/>
-              <w:widowControl/>
-              <w:suppressLineNumbers w:val="0"/>
-              <w:jc w:val="left"/>
-              <w:rPr>
-                <w:rFonts w:hint="default" w:ascii="Times New Roman" w:hAnsi="Times New Roman" w:cs="Times New Roman"/>
-              </w:rPr>
-            </w:pPr>
-            <w:r>
-              <w:rPr>
-                <w:rFonts w:hint="default" w:ascii="Times New Roman" w:hAnsi="Times New Roman" w:eastAsia="SimSun" w:cs="Times New Roman"/>
-                <w:kern w:val="0"/>
-                <w:sz w:val="24"/>
-                <w:szCs w:val="24"/>
-                <w:lang w:val="en-US" w:eastAsia="zh-CN" w:bidi="ar"/>
-              </w:rPr>
-              <w:t>Full Account DTO</w:t>
-            </w:r>
-          </w:p>
-        </w:tc>
-        <w:tc>
-          <w:tcPr>
-            <w:tcW w:w="0" w:type="auto"/>
-            <w:shd w:val="clear" w:color="auto" w:fill="auto"/>
-            <w:vAlign w:val="center"/>
-          </w:tcPr>
-          <w:p>
-            <w:pPr>
-              <w:keepNext w:val="0"/>
-              <w:keepLines w:val="0"/>
-              <w:widowControl/>
-              <w:suppressLineNumbers w:val="0"/>
-              <w:jc w:val="left"/>
-              <w:rPr>
-                <w:rFonts w:hint="default" w:ascii="Times New Roman" w:hAnsi="Times New Roman" w:cs="Times New Roman"/>
+            </w:pPr>
+            <w:r>
+              <w:rPr>
+                <w:rStyle w:val="7"/>
+                <w:rFonts w:hint="default" w:ascii="Times New Roman" w:hAnsi="Times New Roman" w:eastAsia="SimSun" w:cs="Times New Roman"/>
+                <w:kern w:val="0"/>
+                <w:sz w:val="24"/>
+                <w:szCs w:val="24"/>
+                <w:lang w:val="en-US" w:eastAsia="zh-CN" w:bidi="ar"/>
+              </w:rPr>
+              <w:t>/api/customers/all</w:t>
+            </w:r>
+          </w:p>
+        </w:tc>
+        <w:tc>
+          <w:tcPr>
+            <w:tcW w:w="1507" w:type="dxa"/>
+            <w:shd w:val="clear" w:color="auto" w:fill="auto"/>
+            <w:vAlign w:val="center"/>
+          </w:tcPr>
+          <w:p>
+            <w:pPr>
+              <w:keepNext w:val="0"/>
+              <w:keepLines w:val="0"/>
+              <w:widowControl/>
+              <w:suppressLineNumbers w:val="0"/>
+              <w:jc w:val="left"/>
+              <w:rPr>
+                <w:rFonts w:hint="default" w:ascii="Times New Roman" w:hAnsi="Times New Roman" w:eastAsia="SimSun" w:cs="Times New Roman"/>
+                <w:kern w:val="0"/>
+                <w:sz w:val="24"/>
+                <w:szCs w:val="24"/>
+                <w:lang w:val="en-US" w:eastAsia="zh-CN" w:bidi="ar"/>
+              </w:rPr>
+            </w:pPr>
+            <w:r>
+              <w:rPr>
+                <w:rFonts w:hint="default" w:ascii="Times New Roman" w:hAnsi="Times New Roman" w:eastAsia="SimSun" w:cs="Times New Roman"/>
+                <w:kern w:val="0"/>
+                <w:sz w:val="24"/>
+                <w:szCs w:val="24"/>
+                <w:lang w:val="en-US" w:eastAsia="zh-CN" w:bidi="ar"/>
+              </w:rPr>
+              <w:t>—</w:t>
+            </w:r>
+          </w:p>
+        </w:tc>
+        <w:tc>
+          <w:tcPr>
+            <w:tcW w:w="1730" w:type="dxa"/>
+            <w:shd w:val="clear" w:color="auto" w:fill="auto"/>
+            <w:vAlign w:val="center"/>
+          </w:tcPr>
+          <w:p>
+            <w:pPr>
+              <w:keepNext w:val="0"/>
+              <w:keepLines w:val="0"/>
+              <w:widowControl/>
+              <w:suppressLineNumbers w:val="0"/>
+              <w:jc w:val="left"/>
+              <w:rPr>
+                <w:rStyle w:val="7"/>
+                <w:rFonts w:hint="default" w:ascii="Times New Roman" w:hAnsi="Times New Roman" w:eastAsia="SimSun" w:cs="Times New Roman"/>
+                <w:kern w:val="0"/>
+                <w:sz w:val="24"/>
+                <w:szCs w:val="24"/>
+                <w:lang w:val="en-US" w:eastAsia="zh-CN" w:bidi="ar"/>
+              </w:rPr>
+            </w:pPr>
+            <w:r>
+              <w:rPr>
+                <w:rStyle w:val="7"/>
+                <w:rFonts w:hint="default" w:ascii="Times New Roman" w:hAnsi="Times New Roman" w:eastAsia="SimSun" w:cs="Times New Roman"/>
+                <w:kern w:val="0"/>
+                <w:sz w:val="24"/>
+                <w:szCs w:val="24"/>
+                <w:lang w:val="en-US" w:eastAsia="zh-CN" w:bidi="ar"/>
+              </w:rPr>
+              <w:t>List&lt;CustomerWithAccountsResponse&gt;</w:t>
+            </w:r>
+          </w:p>
+          <w:p>
+            <w:pPr>
+              <w:keepNext w:val="0"/>
+              <w:keepLines w:val="0"/>
+              <w:widowControl/>
+              <w:suppressLineNumbers w:val="0"/>
+              <w:jc w:val="left"/>
+              <w:rPr>
+                <w:rStyle w:val="7"/>
+                <w:rFonts w:hint="default" w:ascii="Times New Roman" w:hAnsi="Times New Roman" w:eastAsia="SimSun" w:cs="Times New Roman"/>
+                <w:kern w:val="0"/>
+                <w:sz w:val="24"/>
+                <w:szCs w:val="24"/>
+                <w:lang w:val="en-US" w:eastAsia="zh-CN" w:bidi="ar"/>
+              </w:rPr>
+            </w:pPr>
+          </w:p>
+        </w:tc>
+        <w:tc>
+          <w:tcPr>
+            <w:tcW w:w="524" w:type="dxa"/>
+            <w:shd w:val="clear" w:color="auto" w:fill="auto"/>
+            <w:vAlign w:val="center"/>
+          </w:tcPr>
+          <w:p>
+            <w:pPr>
+              <w:keepNext w:val="0"/>
+              <w:keepLines w:val="0"/>
+              <w:widowControl/>
+              <w:suppressLineNumbers w:val="0"/>
+              <w:jc w:val="left"/>
+              <w:rPr>
+                <w:rFonts w:hint="default" w:ascii="Times New Roman" w:hAnsi="Times New Roman" w:eastAsia="SimSun" w:cs="Times New Roman"/>
+                <w:kern w:val="0"/>
+                <w:sz w:val="24"/>
+                <w:szCs w:val="24"/>
+                <w:lang w:val="en-US" w:eastAsia="zh-CN" w:bidi="ar"/>
               </w:rPr>
             </w:pPr>
             <w:r>
@@ -3346,7 +3421,7 @@
         </w:trPr>
         <w:tc>
           <w:tcPr>
-            <w:tcW w:w="0" w:type="auto"/>
+            <w:tcW w:w="787" w:type="dxa"/>
             <w:shd w:val="clear" w:color="auto" w:fill="auto"/>
             <w:vAlign w:val="center"/>
           </w:tcPr>
@@ -3370,13 +3445,13 @@
                 <w:szCs w:val="24"/>
                 <w:lang w:val="en-US" w:eastAsia="zh-CN" w:bidi="ar"/>
               </w:rPr>
-              <w:t>PUT</w:t>
-            </w:r>
-          </w:p>
-        </w:tc>
-        <w:tc>
-          <w:tcPr>
-            <w:tcW w:w="0" w:type="auto"/>
+              <w:t>POST</w:t>
+            </w:r>
+          </w:p>
+        </w:tc>
+        <w:tc>
+          <w:tcPr>
+            <w:tcW w:w="3668" w:type="dxa"/>
             <w:shd w:val="clear" w:color="auto" w:fill="auto"/>
             <w:vAlign w:val="center"/>
           </w:tcPr>
@@ -3400,28 +3475,23 @@
                 <w:szCs w:val="24"/>
                 <w:lang w:val="en-US" w:eastAsia="zh-CN" w:bidi="ar"/>
               </w:rPr>
-              <w:t>/api/accounts/{num}/deposit</w:t>
-            </w:r>
-          </w:p>
-        </w:tc>
-        <w:tc>
-          <w:tcPr>
-            <w:tcW w:w="0" w:type="auto"/>
-            <w:shd w:val="clear" w:color="auto" w:fill="auto"/>
-            <w:vAlign w:val="center"/>
-          </w:tcPr>
-          <w:p>
-            <w:pPr>
-              <w:keepNext w:val="0"/>
-              <w:keepLines w:val="0"/>
-              <w:widowControl/>
-              <w:suppressLineNumbers w:val="0"/>
-              <w:jc w:val="left"/>
-              <w:rPr>
-                <w:rFonts w:hint="default" w:ascii="Times New Roman" w:hAnsi="Times New Roman" w:cs="Times New Roman"/>
-              </w:rPr>
-            </w:pPr>
-            <w:r>
+              <w:t>/api/accounts</w:t>
+            </w:r>
+          </w:p>
+        </w:tc>
+        <w:tc>
+          <w:tcPr>
+            <w:tcW w:w="1507" w:type="dxa"/>
+            <w:shd w:val="clear" w:color="auto" w:fill="auto"/>
+            <w:vAlign w:val="center"/>
+          </w:tcPr>
+          <w:p>
+            <w:pPr>
+              <w:keepNext w:val="0"/>
+              <w:keepLines w:val="0"/>
+              <w:widowControl/>
+              <w:suppressLineNumbers w:val="0"/>
+              <w:jc w:val="left"/>
               <w:rPr>
                 <w:rStyle w:val="7"/>
                 <w:rFonts w:hint="default" w:ascii="Times New Roman" w:hAnsi="Times New Roman" w:eastAsia="SimSun" w:cs="Times New Roman"/>
@@ -3430,42 +3500,125 @@
                 <w:szCs w:val="24"/>
                 <w:lang w:val="en-US" w:eastAsia="zh-CN" w:bidi="ar"/>
               </w:rPr>
-              <w:t>{amount}</w:t>
-            </w:r>
-          </w:p>
-        </w:tc>
-        <w:tc>
-          <w:tcPr>
-            <w:tcW w:w="0" w:type="auto"/>
-            <w:shd w:val="clear" w:color="auto" w:fill="auto"/>
-            <w:vAlign w:val="center"/>
-          </w:tcPr>
-          <w:p>
-            <w:pPr>
-              <w:keepNext w:val="0"/>
-              <w:keepLines w:val="0"/>
-              <w:widowControl/>
-              <w:suppressLineNumbers w:val="0"/>
-              <w:jc w:val="left"/>
-              <w:rPr>
-                <w:rFonts w:hint="default" w:ascii="Times New Roman" w:hAnsi="Times New Roman" w:cs="Times New Roman"/>
-              </w:rPr>
-            </w:pPr>
-            <w:r>
-              <w:rPr>
-                <w:rFonts w:hint="default" w:ascii="Times New Roman" w:hAnsi="Times New Roman" w:eastAsia="SimSun" w:cs="Times New Roman"/>
-                <w:kern w:val="0"/>
-                <w:sz w:val="24"/>
-                <w:szCs w:val="24"/>
-                <w:lang w:val="en-US" w:eastAsia="zh-CN" w:bidi="ar"/>
-              </w:rPr>
-              <w:t>Updated Account</w:t>
-            </w:r>
-          </w:p>
-        </w:tc>
-        <w:tc>
-          <w:tcPr>
-            <w:tcW w:w="0" w:type="auto"/>
+            </w:pPr>
+            <w:r>
+              <w:rPr>
+                <w:rStyle w:val="7"/>
+                <w:rFonts w:hint="default" w:ascii="Times New Roman" w:hAnsi="Times New Roman" w:eastAsia="SimSun" w:cs="Times New Roman"/>
+                <w:kern w:val="0"/>
+                <w:sz w:val="24"/>
+                <w:szCs w:val="24"/>
+                <w:lang w:val="en-US" w:eastAsia="zh-CN" w:bidi="ar"/>
+              </w:rPr>
+              <w:t>{customerId</w:t>
+            </w:r>
+          </w:p>
+          <w:p>
+            <w:pPr>
+              <w:keepNext w:val="0"/>
+              <w:keepLines w:val="0"/>
+              <w:widowControl/>
+              <w:suppressLineNumbers w:val="0"/>
+              <w:jc w:val="left"/>
+              <w:rPr>
+                <w:rStyle w:val="7"/>
+                <w:rFonts w:hint="default" w:ascii="Times New Roman" w:hAnsi="Times New Roman" w:eastAsia="SimSun" w:cs="Times New Roman"/>
+                <w:kern w:val="0"/>
+                <w:sz w:val="24"/>
+                <w:szCs w:val="24"/>
+                <w:lang w:val="en-US" w:eastAsia="zh-CN" w:bidi="ar"/>
+              </w:rPr>
+            </w:pPr>
+            <w:r>
+              <w:rPr>
+                <w:rStyle w:val="7"/>
+                <w:rFonts w:hint="default" w:ascii="Times New Roman" w:hAnsi="Times New Roman" w:eastAsia="SimSun" w:cs="Times New Roman"/>
+                <w:kern w:val="0"/>
+                <w:sz w:val="24"/>
+                <w:szCs w:val="24"/>
+                <w:lang w:val="en-US" w:eastAsia="zh-CN" w:bidi="ar"/>
+              </w:rPr>
+              <w:t>, accountType</w:t>
+            </w:r>
+          </w:p>
+          <w:p>
+            <w:pPr>
+              <w:keepNext w:val="0"/>
+              <w:keepLines w:val="0"/>
+              <w:widowControl/>
+              <w:suppressLineNumbers w:val="0"/>
+              <w:jc w:val="left"/>
+              <w:rPr>
+                <w:rFonts w:hint="default" w:ascii="Times New Roman" w:hAnsi="Times New Roman" w:cs="Times New Roman"/>
+              </w:rPr>
+            </w:pPr>
+            <w:r>
+              <w:rPr>
+                <w:rStyle w:val="7"/>
+                <w:rFonts w:hint="default" w:ascii="Times New Roman" w:hAnsi="Times New Roman" w:eastAsia="SimSun" w:cs="Times New Roman"/>
+                <w:kern w:val="0"/>
+                <w:sz w:val="24"/>
+                <w:szCs w:val="24"/>
+                <w:lang w:val="en-US" w:eastAsia="zh-CN" w:bidi="ar"/>
+              </w:rPr>
+              <w:t>}</w:t>
+            </w:r>
+          </w:p>
+        </w:tc>
+        <w:tc>
+          <w:tcPr>
+            <w:tcW w:w="1730" w:type="dxa"/>
+            <w:shd w:val="clear" w:color="auto" w:fill="auto"/>
+            <w:vAlign w:val="center"/>
+          </w:tcPr>
+          <w:p>
+            <w:pPr>
+              <w:keepNext w:val="0"/>
+              <w:keepLines w:val="0"/>
+              <w:widowControl/>
+              <w:suppressLineNumbers w:val="0"/>
+              <w:jc w:val="left"/>
+              <w:rPr>
+                <w:rFonts w:hint="default" w:ascii="Times New Roman" w:hAnsi="Times New Roman" w:cs="Times New Roman"/>
+                <w:sz w:val="24"/>
+                <w:szCs w:val="24"/>
+              </w:rPr>
+            </w:pPr>
+            <w:r>
+              <w:rPr>
+                <w:rFonts w:hint="default" w:ascii="Times New Roman" w:hAnsi="Times New Roman" w:cs="Times New Roman"/>
+                <w:sz w:val="24"/>
+                <w:szCs w:val="24"/>
+              </w:rPr>
+              <w:t>AccountResponse</w:t>
+            </w:r>
+          </w:p>
+          <w:p>
+            <w:pPr>
+              <w:keepNext w:val="0"/>
+              <w:keepLines w:val="0"/>
+              <w:widowControl/>
+              <w:suppressLineNumbers w:val="0"/>
+              <w:jc w:val="left"/>
+              <w:rPr>
+                <w:rFonts w:hint="default" w:ascii="Times New Roman" w:hAnsi="Times New Roman" w:cs="Times New Roman"/>
+                <w:lang w:val="en-US"/>
+              </w:rPr>
+            </w:pPr>
+            <w:r>
+              <w:rPr>
+                <w:rFonts w:hint="default" w:ascii="Times New Roman" w:hAnsi="Times New Roman" w:cs="Times New Roman"/>
+                <w:sz w:val="24"/>
+                <w:szCs w:val="24"/>
+                <w:lang w:val="en-US"/>
+              </w:rPr>
+              <w:t xml:space="preserve"> DTO</w:t>
+            </w:r>
+          </w:p>
+        </w:tc>
+        <w:tc>
+          <w:tcPr>
+            <w:tcW w:w="524" w:type="dxa"/>
             <w:shd w:val="clear" w:color="auto" w:fill="auto"/>
             <w:vAlign w:val="center"/>
           </w:tcPr>
@@ -3516,7 +3669,7 @@
         </w:trPr>
         <w:tc>
           <w:tcPr>
-            <w:tcW w:w="0" w:type="auto"/>
+            <w:tcW w:w="787" w:type="dxa"/>
             <w:shd w:val="clear" w:color="auto" w:fill="auto"/>
             <w:vAlign w:val="center"/>
           </w:tcPr>
@@ -3540,13 +3693,13 @@
                 <w:szCs w:val="24"/>
                 <w:lang w:val="en-US" w:eastAsia="zh-CN" w:bidi="ar"/>
               </w:rPr>
-              <w:t>PUT</w:t>
-            </w:r>
-          </w:p>
-        </w:tc>
-        <w:tc>
-          <w:tcPr>
-            <w:tcW w:w="0" w:type="auto"/>
+              <w:t>POST</w:t>
+            </w:r>
+          </w:p>
+        </w:tc>
+        <w:tc>
+          <w:tcPr>
+            <w:tcW w:w="3668" w:type="dxa"/>
             <w:shd w:val="clear" w:color="auto" w:fill="auto"/>
             <w:vAlign w:val="center"/>
           </w:tcPr>
@@ -3570,72 +3723,114 @@
                 <w:szCs w:val="24"/>
                 <w:lang w:val="en-US" w:eastAsia="zh-CN" w:bidi="ar"/>
               </w:rPr>
-              <w:t>/api/accounts/{num}/withdraw</w:t>
-            </w:r>
-          </w:p>
-        </w:tc>
-        <w:tc>
-          <w:tcPr>
-            <w:tcW w:w="0" w:type="auto"/>
-            <w:shd w:val="clear" w:color="auto" w:fill="auto"/>
-            <w:vAlign w:val="center"/>
-          </w:tcPr>
-          <w:p>
-            <w:pPr>
-              <w:keepNext w:val="0"/>
-              <w:keepLines w:val="0"/>
-              <w:widowControl/>
-              <w:suppressLineNumbers w:val="0"/>
-              <w:jc w:val="left"/>
-              <w:rPr>
-                <w:rFonts w:hint="default" w:ascii="Times New Roman" w:hAnsi="Times New Roman" w:cs="Times New Roman"/>
-              </w:rPr>
-            </w:pPr>
-            <w:r>
-              <w:rPr>
-                <w:rStyle w:val="7"/>
-                <w:rFonts w:hint="default" w:ascii="Times New Roman" w:hAnsi="Times New Roman" w:eastAsia="SimSun" w:cs="Times New Roman"/>
-                <w:kern w:val="0"/>
-                <w:sz w:val="24"/>
-                <w:szCs w:val="24"/>
-                <w:lang w:val="en-US" w:eastAsia="zh-CN" w:bidi="ar"/>
-              </w:rPr>
-              <w:t>{amount}</w:t>
-            </w:r>
-          </w:p>
-        </w:tc>
-        <w:tc>
-          <w:tcPr>
-            <w:tcW w:w="0" w:type="auto"/>
-            <w:shd w:val="clear" w:color="auto" w:fill="auto"/>
-            <w:vAlign w:val="center"/>
-          </w:tcPr>
-          <w:p>
-            <w:pPr>
-              <w:keepNext w:val="0"/>
-              <w:keepLines w:val="0"/>
-              <w:widowControl/>
-              <w:suppressLineNumbers w:val="0"/>
-              <w:jc w:val="left"/>
-              <w:rPr>
-                <w:rFonts w:hint="default" w:ascii="Times New Roman" w:hAnsi="Times New Roman" w:cs="Times New Roman"/>
-              </w:rPr>
-            </w:pPr>
-            <w:r>
-              <w:rPr>
-                <w:rFonts w:hint="default" w:ascii="Times New Roman" w:hAnsi="Times New Roman" w:eastAsia="SimSun" w:cs="Times New Roman"/>
-                <w:kern w:val="0"/>
-                <w:sz w:val="24"/>
-                <w:szCs w:val="24"/>
-                <w:lang w:val="en-US" w:eastAsia="zh-CN" w:bidi="ar"/>
-              </w:rPr>
-              <w:t>Updated Account</w:t>
-            </w:r>
-          </w:p>
-        </w:tc>
-        <w:tc>
-          <w:tcPr>
-            <w:tcW w:w="0" w:type="auto"/>
+              <w:t>/api/accounts/deposit</w:t>
+            </w:r>
+          </w:p>
+        </w:tc>
+        <w:tc>
+          <w:tcPr>
+            <w:tcW w:w="1507" w:type="dxa"/>
+            <w:shd w:val="clear" w:color="auto" w:fill="auto"/>
+            <w:vAlign w:val="center"/>
+          </w:tcPr>
+          <w:p>
+            <w:pPr>
+              <w:keepNext w:val="0"/>
+              <w:keepLines w:val="0"/>
+              <w:widowControl/>
+              <w:suppressLineNumbers w:val="0"/>
+              <w:jc w:val="left"/>
+              <w:rPr>
+                <w:rFonts w:hint="default" w:ascii="Times New Roman" w:hAnsi="Times New Roman" w:cs="Times New Roman"/>
+                <w:sz w:val="24"/>
+                <w:szCs w:val="24"/>
+              </w:rPr>
+            </w:pPr>
+            <w:r>
+              <w:rPr>
+                <w:rFonts w:hint="default" w:ascii="Times New Roman" w:hAnsi="Times New Roman" w:cs="Times New Roman"/>
+                <w:sz w:val="24"/>
+                <w:szCs w:val="24"/>
+              </w:rPr>
+              <w:t>AmountRequest</w:t>
+            </w:r>
+          </w:p>
+          <w:p>
+            <w:pPr>
+              <w:keepNext w:val="0"/>
+              <w:keepLines w:val="0"/>
+              <w:widowControl/>
+              <w:suppressLineNumbers w:val="0"/>
+              <w:jc w:val="left"/>
+              <w:rPr>
+                <w:rFonts w:hint="default" w:ascii="Times New Roman" w:hAnsi="Times New Roman" w:cs="Times New Roman"/>
+                <w:lang w:val="en-US"/>
+              </w:rPr>
+            </w:pPr>
+            <w:r>
+              <w:rPr>
+                <w:rFonts w:hint="default" w:ascii="Times New Roman" w:hAnsi="Times New Roman" w:cs="Times New Roman"/>
+                <w:sz w:val="24"/>
+                <w:szCs w:val="24"/>
+                <w:lang w:val="en-US"/>
+              </w:rPr>
+              <w:t>DTO</w:t>
+            </w:r>
+          </w:p>
+        </w:tc>
+        <w:tc>
+          <w:tcPr>
+            <w:tcW w:w="1730" w:type="dxa"/>
+            <w:shd w:val="clear" w:color="auto" w:fill="auto"/>
+            <w:vAlign w:val="center"/>
+          </w:tcPr>
+          <w:p>
+            <w:pPr>
+              <w:keepNext w:val="0"/>
+              <w:keepLines w:val="0"/>
+              <w:widowControl/>
+              <w:suppressLineNumbers w:val="0"/>
+              <w:jc w:val="left"/>
+              <w:rPr>
+                <w:rFonts w:hint="default" w:ascii="Times New Roman" w:hAnsi="Times New Roman" w:cs="Times New Roman"/>
+                <w:sz w:val="24"/>
+                <w:szCs w:val="24"/>
+              </w:rPr>
+            </w:pPr>
+            <w:r>
+              <w:rPr>
+                <w:rFonts w:hint="default" w:ascii="Times New Roman" w:hAnsi="Times New Roman" w:cs="Times New Roman"/>
+                <w:sz w:val="24"/>
+                <w:szCs w:val="24"/>
+              </w:rPr>
+              <w:t>AccountResponse</w:t>
+            </w:r>
+          </w:p>
+          <w:p>
+            <w:pPr>
+              <w:keepNext w:val="0"/>
+              <w:keepLines w:val="0"/>
+              <w:widowControl/>
+              <w:suppressLineNumbers w:val="0"/>
+              <w:jc w:val="left"/>
+              <w:rPr>
+                <w:rFonts w:hint="default" w:ascii="Times New Roman" w:hAnsi="Times New Roman" w:cs="Times New Roman"/>
+              </w:rPr>
+            </w:pPr>
+            <w:r>
+              <w:rPr>
+                <w:rFonts w:hint="default" w:ascii="Times New Roman" w:hAnsi="Times New Roman" w:cs="Times New Roman"/>
+                <w:sz w:val="24"/>
+                <w:szCs w:val="24"/>
+                <w:lang w:val="en-US"/>
+              </w:rPr>
+              <w:t xml:space="preserve"> DTO</w:t>
+            </w:r>
+          </w:p>
+        </w:tc>
+        <w:tc>
+          <w:tcPr>
+            <w:tcW w:w="524" w:type="dxa"/>
             <w:shd w:val="clear" w:color="auto" w:fill="auto"/>
             <w:vAlign w:val="center"/>
           </w:tcPr>
@@ -3686,7 +3881,7 @@
         </w:trPr>
         <w:tc>
           <w:tcPr>
-            <w:tcW w:w="0" w:type="auto"/>
+            <w:tcW w:w="787" w:type="dxa"/>
             <w:shd w:val="clear" w:color="auto" w:fill="auto"/>
             <w:vAlign w:val="center"/>
           </w:tcPr>
@@ -3710,13 +3905,13 @@
                 <w:szCs w:val="24"/>
                 <w:lang w:val="en-US" w:eastAsia="zh-CN" w:bidi="ar"/>
               </w:rPr>
-              <w:t>PUT</w:t>
-            </w:r>
-          </w:p>
-        </w:tc>
-        <w:tc>
-          <w:tcPr>
-            <w:tcW w:w="0" w:type="auto"/>
+              <w:t>POST</w:t>
+            </w:r>
+          </w:p>
+        </w:tc>
+        <w:tc>
+          <w:tcPr>
+            <w:tcW w:w="3668" w:type="dxa"/>
             <w:shd w:val="clear" w:color="auto" w:fill="auto"/>
             <w:vAlign w:val="center"/>
           </w:tcPr>
@@ -3740,71 +3935,113 @@
                 <w:szCs w:val="24"/>
                 <w:lang w:val="en-US" w:eastAsia="zh-CN" w:bidi="ar"/>
               </w:rPr>
-              <w:t>/api/accounts/{num}/close</w:t>
-            </w:r>
-          </w:p>
-        </w:tc>
-        <w:tc>
-          <w:tcPr>
-            <w:tcW w:w="0" w:type="auto"/>
-            <w:shd w:val="clear" w:color="auto" w:fill="auto"/>
-            <w:vAlign w:val="center"/>
-          </w:tcPr>
-          <w:p>
-            <w:pPr>
-              <w:keepNext w:val="0"/>
-              <w:keepLines w:val="0"/>
-              <w:widowControl/>
-              <w:suppressLineNumbers w:val="0"/>
-              <w:jc w:val="left"/>
-              <w:rPr>
-                <w:rFonts w:hint="default" w:ascii="Times New Roman" w:hAnsi="Times New Roman" w:cs="Times New Roman"/>
-              </w:rPr>
-            </w:pPr>
-            <w:r>
-              <w:rPr>
-                <w:rFonts w:hint="default" w:ascii="Times New Roman" w:hAnsi="Times New Roman" w:eastAsia="SimSun" w:cs="Times New Roman"/>
-                <w:kern w:val="0"/>
-                <w:sz w:val="24"/>
-                <w:szCs w:val="24"/>
-                <w:lang w:val="en-US" w:eastAsia="zh-CN" w:bidi="ar"/>
-              </w:rPr>
-              <w:t>—</w:t>
-            </w:r>
-          </w:p>
-        </w:tc>
-        <w:tc>
-          <w:tcPr>
-            <w:tcW w:w="0" w:type="auto"/>
-            <w:shd w:val="clear" w:color="auto" w:fill="auto"/>
-            <w:vAlign w:val="center"/>
-          </w:tcPr>
-          <w:p>
-            <w:pPr>
-              <w:keepNext w:val="0"/>
-              <w:keepLines w:val="0"/>
-              <w:widowControl/>
-              <w:suppressLineNumbers w:val="0"/>
-              <w:jc w:val="left"/>
-              <w:rPr>
-                <w:rFonts w:hint="default" w:ascii="Times New Roman" w:hAnsi="Times New Roman" w:cs="Times New Roman"/>
-              </w:rPr>
-            </w:pPr>
-            <w:r>
-              <w:rPr>
-                <w:rFonts w:hint="default" w:ascii="Times New Roman" w:hAnsi="Times New Roman" w:eastAsia="SimSun" w:cs="Times New Roman"/>
-                <w:kern w:val="0"/>
-                <w:sz w:val="24"/>
-                <w:szCs w:val="24"/>
-                <w:lang w:val="en-US" w:eastAsia="zh-CN" w:bidi="ar"/>
-              </w:rPr>
-              <w:t>Closed Account</w:t>
-            </w:r>
-          </w:p>
-        </w:tc>
-        <w:tc>
-          <w:tcPr>
-            <w:tcW w:w="0" w:type="auto"/>
+              <w:t>/api/accounts/withdraw</w:t>
+            </w:r>
+          </w:p>
+        </w:tc>
+        <w:tc>
+          <w:tcPr>
+            <w:tcW w:w="1507" w:type="dxa"/>
+            <w:shd w:val="clear" w:color="auto" w:fill="auto"/>
+            <w:vAlign w:val="center"/>
+          </w:tcPr>
+          <w:p>
+            <w:pPr>
+              <w:keepNext w:val="0"/>
+              <w:keepLines w:val="0"/>
+              <w:widowControl/>
+              <w:suppressLineNumbers w:val="0"/>
+              <w:jc w:val="left"/>
+              <w:rPr>
+                <w:rFonts w:hint="default" w:ascii="Times New Roman" w:hAnsi="Times New Roman" w:cs="Times New Roman"/>
+                <w:sz w:val="24"/>
+                <w:szCs w:val="24"/>
+              </w:rPr>
+            </w:pPr>
+            <w:r>
+              <w:rPr>
+                <w:rFonts w:hint="default" w:ascii="Times New Roman" w:hAnsi="Times New Roman" w:cs="Times New Roman"/>
+                <w:sz w:val="24"/>
+                <w:szCs w:val="24"/>
+              </w:rPr>
+              <w:t>AmountRequest</w:t>
+            </w:r>
+          </w:p>
+          <w:p>
+            <w:pPr>
+              <w:keepNext w:val="0"/>
+              <w:keepLines w:val="0"/>
+              <w:widowControl/>
+              <w:suppressLineNumbers w:val="0"/>
+              <w:jc w:val="left"/>
+              <w:rPr>
+                <w:rFonts w:hint="default" w:ascii="Times New Roman" w:hAnsi="Times New Roman" w:cs="Times New Roman"/>
+              </w:rPr>
+            </w:pPr>
+            <w:r>
+              <w:rPr>
+                <w:rFonts w:hint="default" w:ascii="Times New Roman" w:hAnsi="Times New Roman" w:cs="Times New Roman"/>
+                <w:sz w:val="24"/>
+                <w:szCs w:val="24"/>
+                <w:lang w:val="en-US"/>
+              </w:rPr>
+              <w:t>DTO</w:t>
+            </w:r>
+          </w:p>
+        </w:tc>
+        <w:tc>
+          <w:tcPr>
+            <w:tcW w:w="1730" w:type="dxa"/>
+            <w:shd w:val="clear" w:color="auto" w:fill="auto"/>
+            <w:vAlign w:val="center"/>
+          </w:tcPr>
+          <w:p>
+            <w:pPr>
+              <w:keepNext w:val="0"/>
+              <w:keepLines w:val="0"/>
+              <w:widowControl/>
+              <w:suppressLineNumbers w:val="0"/>
+              <w:jc w:val="left"/>
+              <w:rPr>
+                <w:rFonts w:hint="default" w:ascii="Times New Roman" w:hAnsi="Times New Roman" w:cs="Times New Roman"/>
+                <w:sz w:val="24"/>
+                <w:szCs w:val="24"/>
+              </w:rPr>
+            </w:pPr>
+            <w:r>
+              <w:rPr>
+                <w:rFonts w:hint="default" w:ascii="Times New Roman" w:hAnsi="Times New Roman" w:cs="Times New Roman"/>
+                <w:sz w:val="24"/>
+                <w:szCs w:val="24"/>
+              </w:rPr>
+              <w:t>AccountResponse</w:t>
+            </w:r>
+          </w:p>
+          <w:p>
+            <w:pPr>
+              <w:keepNext w:val="0"/>
+              <w:keepLines w:val="0"/>
+              <w:widowControl/>
+              <w:suppressLineNumbers w:val="0"/>
+              <w:jc w:val="left"/>
+              <w:rPr>
+                <w:rFonts w:hint="default" w:ascii="Times New Roman" w:hAnsi="Times New Roman" w:cs="Times New Roman"/>
+              </w:rPr>
+            </w:pPr>
+            <w:r>
+              <w:rPr>
+                <w:rFonts w:hint="default" w:ascii="Times New Roman" w:hAnsi="Times New Roman" w:cs="Times New Roman"/>
+                <w:sz w:val="24"/>
+                <w:szCs w:val="24"/>
+                <w:lang w:val="en-US"/>
+              </w:rPr>
+              <w:t xml:space="preserve"> DTO</w:t>
+            </w:r>
+          </w:p>
+        </w:tc>
+        <w:tc>
+          <w:tcPr>
+            <w:tcW w:w="524" w:type="dxa"/>
             <w:shd w:val="clear" w:color="auto" w:fill="auto"/>
             <w:vAlign w:val="center"/>
           </w:tcPr>
@@ -3855,7 +4092,7 @@
         </w:trPr>
         <w:tc>
           <w:tcPr>
-            <w:tcW w:w="0" w:type="auto"/>
+            <w:tcW w:w="787" w:type="dxa"/>
             <w:shd w:val="clear" w:color="auto" w:fill="auto"/>
             <w:vAlign w:val="center"/>
           </w:tcPr>
@@ -3879,28 +4116,23 @@
                 <w:szCs w:val="24"/>
                 <w:lang w:val="en-US" w:eastAsia="zh-CN" w:bidi="ar"/>
               </w:rPr>
-              <w:t>GET</w:t>
-            </w:r>
-          </w:p>
-        </w:tc>
-        <w:tc>
-          <w:tcPr>
-            <w:tcW w:w="0" w:type="auto"/>
-            <w:shd w:val="clear" w:color="auto" w:fill="auto"/>
-            <w:vAlign w:val="center"/>
-          </w:tcPr>
-          <w:p>
-            <w:pPr>
-              <w:keepNext w:val="0"/>
-              <w:keepLines w:val="0"/>
-              <w:widowControl/>
-              <w:suppressLineNumbers w:val="0"/>
-              <w:jc w:val="left"/>
-              <w:rPr>
-                <w:rFonts w:hint="default" w:ascii="Times New Roman" w:hAnsi="Times New Roman" w:cs="Times New Roman"/>
-              </w:rPr>
-            </w:pPr>
-            <w:r>
+              <w:t>PUT</w:t>
+            </w:r>
+          </w:p>
+        </w:tc>
+        <w:tc>
+          <w:tcPr>
+            <w:tcW w:w="3668" w:type="dxa"/>
+            <w:shd w:val="clear" w:color="auto" w:fill="auto"/>
+            <w:vAlign w:val="center"/>
+          </w:tcPr>
+          <w:p>
+            <w:pPr>
+              <w:keepNext w:val="0"/>
+              <w:keepLines w:val="0"/>
+              <w:widowControl/>
+              <w:suppressLineNumbers w:val="0"/>
+              <w:jc w:val="left"/>
               <w:rPr>
                 <w:rStyle w:val="7"/>
                 <w:rFonts w:hint="default" w:ascii="Times New Roman" w:hAnsi="Times New Roman" w:eastAsia="SimSun" w:cs="Times New Roman"/>
@@ -3909,71 +4141,137 @@
                 <w:szCs w:val="24"/>
                 <w:lang w:val="en-US" w:eastAsia="zh-CN" w:bidi="ar"/>
               </w:rPr>
-              <w:t>/api/accounts/{num}</w:t>
-            </w:r>
-          </w:p>
-        </w:tc>
-        <w:tc>
-          <w:tcPr>
-            <w:tcW w:w="0" w:type="auto"/>
-            <w:shd w:val="clear" w:color="auto" w:fill="auto"/>
-            <w:vAlign w:val="center"/>
-          </w:tcPr>
-          <w:p>
-            <w:pPr>
-              <w:keepNext w:val="0"/>
-              <w:keepLines w:val="0"/>
-              <w:widowControl/>
-              <w:suppressLineNumbers w:val="0"/>
-              <w:jc w:val="left"/>
-              <w:rPr>
-                <w:rFonts w:hint="default" w:ascii="Times New Roman" w:hAnsi="Times New Roman" w:cs="Times New Roman"/>
-              </w:rPr>
-            </w:pPr>
-            <w:r>
-              <w:rPr>
-                <w:rFonts w:hint="default" w:ascii="Times New Roman" w:hAnsi="Times New Roman" w:eastAsia="SimSun" w:cs="Times New Roman"/>
-                <w:kern w:val="0"/>
-                <w:sz w:val="24"/>
-                <w:szCs w:val="24"/>
-                <w:lang w:val="en-US" w:eastAsia="zh-CN" w:bidi="ar"/>
-              </w:rPr>
-              <w:t>—</w:t>
-            </w:r>
-          </w:p>
-        </w:tc>
-        <w:tc>
-          <w:tcPr>
-            <w:tcW w:w="0" w:type="auto"/>
-            <w:shd w:val="clear" w:color="auto" w:fill="auto"/>
-            <w:vAlign w:val="center"/>
-          </w:tcPr>
-          <w:p>
-            <w:pPr>
-              <w:keepNext w:val="0"/>
-              <w:keepLines w:val="0"/>
-              <w:widowControl/>
-              <w:suppressLineNumbers w:val="0"/>
-              <w:jc w:val="left"/>
-              <w:rPr>
-                <w:rFonts w:hint="default" w:ascii="Times New Roman" w:hAnsi="Times New Roman" w:cs="Times New Roman"/>
-              </w:rPr>
-            </w:pPr>
-            <w:r>
-              <w:rPr>
-                <w:rFonts w:hint="default" w:ascii="Times New Roman" w:hAnsi="Times New Roman" w:eastAsia="SimSun" w:cs="Times New Roman"/>
-                <w:kern w:val="0"/>
-                <w:sz w:val="24"/>
-                <w:szCs w:val="24"/>
-                <w:lang w:val="en-US" w:eastAsia="zh-CN" w:bidi="ar"/>
-              </w:rPr>
-              <w:t>Account DTO</w:t>
-            </w:r>
-          </w:p>
-        </w:tc>
-        <w:tc>
-          <w:tcPr>
-            <w:tcW w:w="0" w:type="auto"/>
+            </w:pPr>
+            <w:r>
+              <w:rPr>
+                <w:rStyle w:val="7"/>
+                <w:rFonts w:hint="default" w:ascii="Times New Roman" w:hAnsi="Times New Roman" w:eastAsia="SimSun" w:cs="Times New Roman"/>
+                <w:kern w:val="0"/>
+                <w:sz w:val="24"/>
+                <w:szCs w:val="24"/>
+                <w:lang w:val="en-US" w:eastAsia="zh-CN" w:bidi="ar"/>
+              </w:rPr>
+              <w:t>/api/accounts/{accountNumber</w:t>
+            </w:r>
+          </w:p>
+          <w:p>
+            <w:pPr>
+              <w:keepNext w:val="0"/>
+              <w:keepLines w:val="0"/>
+              <w:widowControl/>
+              <w:suppressLineNumbers w:val="0"/>
+              <w:jc w:val="left"/>
+              <w:rPr>
+                <w:rFonts w:hint="default" w:ascii="Times New Roman" w:hAnsi="Times New Roman" w:cs="Times New Roman"/>
+              </w:rPr>
+            </w:pPr>
+            <w:r>
+              <w:rPr>
+                <w:rStyle w:val="7"/>
+                <w:rFonts w:hint="default" w:ascii="Times New Roman" w:hAnsi="Times New Roman" w:eastAsia="SimSun" w:cs="Times New Roman"/>
+                <w:kern w:val="0"/>
+                <w:sz w:val="24"/>
+                <w:szCs w:val="24"/>
+                <w:lang w:val="en-US" w:eastAsia="zh-CN" w:bidi="ar"/>
+              </w:rPr>
+              <w:t>}/close</w:t>
+            </w:r>
+          </w:p>
+        </w:tc>
+        <w:tc>
+          <w:tcPr>
+            <w:tcW w:w="1507" w:type="dxa"/>
+            <w:shd w:val="clear" w:color="auto" w:fill="auto"/>
+            <w:vAlign w:val="center"/>
+          </w:tcPr>
+          <w:p>
+            <w:pPr>
+              <w:keepNext w:val="0"/>
+              <w:keepLines w:val="0"/>
+              <w:widowControl/>
+              <w:suppressLineNumbers w:val="0"/>
+              <w:jc w:val="left"/>
+              <w:rPr>
+                <w:rFonts w:hint="default" w:ascii="Times New Roman" w:hAnsi="Times New Roman" w:cs="Times New Roman"/>
+                <w:sz w:val="24"/>
+                <w:szCs w:val="24"/>
+              </w:rPr>
+            </w:pPr>
+            <w:r>
+              <w:rPr>
+                <w:rFonts w:hint="default" w:ascii="Times New Roman" w:hAnsi="Times New Roman" w:cs="Times New Roman"/>
+                <w:sz w:val="24"/>
+                <w:szCs w:val="24"/>
+              </w:rPr>
+              <w:t>accountNumber</w:t>
+            </w:r>
+          </w:p>
+          <w:p>
+            <w:pPr>
+              <w:keepNext w:val="0"/>
+              <w:keepLines w:val="0"/>
+              <w:widowControl/>
+              <w:suppressLineNumbers w:val="0"/>
+              <w:jc w:val="left"/>
+              <w:rPr>
+                <w:rFonts w:hint="default" w:ascii="Times New Roman" w:hAnsi="Times New Roman" w:cs="Times New Roman"/>
+              </w:rPr>
+            </w:pPr>
+          </w:p>
+        </w:tc>
+        <w:tc>
+          <w:tcPr>
+            <w:tcW w:w="1730" w:type="dxa"/>
+            <w:shd w:val="clear" w:color="auto" w:fill="auto"/>
+            <w:vAlign w:val="center"/>
+          </w:tcPr>
+          <w:p>
+            <w:pPr>
+              <w:keepNext w:val="0"/>
+              <w:keepLines w:val="0"/>
+              <w:widowControl/>
+              <w:suppressLineNumbers w:val="0"/>
+              <w:jc w:val="left"/>
+              <w:rPr>
+                <w:rFonts w:hint="default" w:ascii="Times New Roman" w:hAnsi="Times New Roman" w:cs="Times New Roman"/>
+                <w:sz w:val="24"/>
+                <w:szCs w:val="24"/>
+              </w:rPr>
+            </w:pPr>
+            <w:r>
+              <w:rPr>
+                <w:rFonts w:hint="default" w:ascii="Times New Roman" w:hAnsi="Times New Roman" w:cs="Times New Roman"/>
+                <w:sz w:val="24"/>
+                <w:szCs w:val="24"/>
+              </w:rPr>
+              <w:t>AccountResponse</w:t>
+            </w:r>
+          </w:p>
+          <w:p>
+            <w:pPr>
+              <w:keepNext w:val="0"/>
+              <w:keepLines w:val="0"/>
+              <w:widowControl/>
+              <w:suppressLineNumbers w:val="0"/>
+              <w:jc w:val="left"/>
+              <w:rPr>
+                <w:rFonts w:hint="default" w:ascii="Times New Roman" w:hAnsi="Times New Roman" w:cs="Times New Roman"/>
+              </w:rPr>
+            </w:pPr>
+            <w:r>
+              <w:rPr>
+                <w:rFonts w:hint="default" w:ascii="Times New Roman" w:hAnsi="Times New Roman" w:cs="Times New Roman"/>
+                <w:sz w:val="24"/>
+                <w:szCs w:val="24"/>
+                <w:lang w:val="en-US"/>
+              </w:rPr>
+              <w:t xml:space="preserve"> DTO</w:t>
+            </w:r>
+          </w:p>
+        </w:tc>
+        <w:tc>
+          <w:tcPr>
+            <w:tcW w:w="524" w:type="dxa"/>
             <w:shd w:val="clear" w:color="auto" w:fill="auto"/>
             <w:vAlign w:val="center"/>
           </w:tcPr>
@@ -4024,7 +4322,7 @@
         </w:trPr>
         <w:tc>
           <w:tcPr>
-            <w:tcW w:w="0" w:type="auto"/>
+            <w:tcW w:w="787" w:type="dxa"/>
             <w:shd w:val="clear" w:color="auto" w:fill="auto"/>
             <w:vAlign w:val="center"/>
           </w:tcPr>
@@ -4048,13 +4346,232 @@
                 <w:szCs w:val="24"/>
                 <w:lang w:val="en-US" w:eastAsia="zh-CN" w:bidi="ar"/>
               </w:rPr>
+              <w:t>POST</w:t>
+            </w:r>
+          </w:p>
+        </w:tc>
+        <w:tc>
+          <w:tcPr>
+            <w:tcW w:w="3668" w:type="dxa"/>
+            <w:shd w:val="clear" w:color="auto" w:fill="auto"/>
+            <w:vAlign w:val="center"/>
+          </w:tcPr>
+          <w:p>
+            <w:pPr>
+              <w:keepNext w:val="0"/>
+              <w:keepLines w:val="0"/>
+              <w:widowControl/>
+              <w:suppressLineNumbers w:val="0"/>
+              <w:jc w:val="left"/>
+              <w:rPr>
+                <w:rStyle w:val="7"/>
+                <w:rFonts w:hint="default" w:ascii="Times New Roman" w:hAnsi="Times New Roman" w:eastAsia="SimSun" w:cs="Times New Roman"/>
+                <w:kern w:val="0"/>
+                <w:sz w:val="24"/>
+                <w:szCs w:val="24"/>
+                <w:lang w:val="en-US" w:eastAsia="zh-CN" w:bidi="ar"/>
+              </w:rPr>
+            </w:pPr>
+            <w:r>
+              <w:rPr>
+                <w:rStyle w:val="7"/>
+                <w:rFonts w:hint="default" w:ascii="Times New Roman" w:hAnsi="Times New Roman" w:eastAsia="SimSun" w:cs="Times New Roman"/>
+                <w:kern w:val="0"/>
+                <w:sz w:val="24"/>
+                <w:szCs w:val="24"/>
+                <w:lang w:val="en-US" w:eastAsia="zh-CN" w:bidi="ar"/>
+              </w:rPr>
+              <w:t>/api/accounts/inquire/{accountNumber}</w:t>
+            </w:r>
+          </w:p>
+          <w:p>
+            <w:pPr>
+              <w:keepNext w:val="0"/>
+              <w:keepLines w:val="0"/>
+              <w:widowControl/>
+              <w:suppressLineNumbers w:val="0"/>
+              <w:jc w:val="left"/>
+              <w:rPr>
+                <w:rFonts w:hint="default" w:ascii="Times New Roman" w:hAnsi="Times New Roman" w:cs="Times New Roman"/>
+              </w:rPr>
+            </w:pPr>
+          </w:p>
+        </w:tc>
+        <w:tc>
+          <w:tcPr>
+            <w:tcW w:w="1507" w:type="dxa"/>
+            <w:shd w:val="clear" w:color="auto" w:fill="auto"/>
+            <w:vAlign w:val="center"/>
+          </w:tcPr>
+          <w:p>
+            <w:pPr>
+              <w:keepNext w:val="0"/>
+              <w:keepLines w:val="0"/>
+              <w:widowControl/>
+              <w:suppressLineNumbers w:val="0"/>
+              <w:jc w:val="left"/>
+              <w:rPr>
+                <w:rFonts w:hint="default" w:ascii="Times New Roman" w:hAnsi="Times New Roman" w:cs="Times New Roman"/>
+                <w:sz w:val="24"/>
+                <w:szCs w:val="24"/>
+              </w:rPr>
+            </w:pPr>
+            <w:r>
+              <w:rPr>
+                <w:rFonts w:hint="default" w:ascii="Times New Roman" w:hAnsi="Times New Roman" w:cs="Times New Roman"/>
+                <w:sz w:val="24"/>
+                <w:szCs w:val="24"/>
+              </w:rPr>
+              <w:t>accountNumber</w:t>
+            </w:r>
+          </w:p>
+          <w:p>
+            <w:pPr>
+              <w:keepNext w:val="0"/>
+              <w:keepLines w:val="0"/>
+              <w:widowControl/>
+              <w:suppressLineNumbers w:val="0"/>
+              <w:jc w:val="left"/>
+              <w:rPr>
+                <w:rFonts w:hint="default" w:ascii="Times New Roman" w:hAnsi="Times New Roman" w:cs="Times New Roman"/>
+              </w:rPr>
+            </w:pPr>
+          </w:p>
+        </w:tc>
+        <w:tc>
+          <w:tcPr>
+            <w:tcW w:w="1730" w:type="dxa"/>
+            <w:shd w:val="clear" w:color="auto" w:fill="auto"/>
+            <w:vAlign w:val="center"/>
+          </w:tcPr>
+          <w:p>
+            <w:pPr>
+              <w:keepNext w:val="0"/>
+              <w:keepLines w:val="0"/>
+              <w:widowControl/>
+              <w:suppressLineNumbers w:val="0"/>
+              <w:jc w:val="left"/>
+              <w:rPr>
+                <w:rFonts w:hint="default" w:ascii="Times New Roman" w:hAnsi="Times New Roman" w:cs="Times New Roman"/>
+                <w:sz w:val="24"/>
+                <w:szCs w:val="24"/>
+              </w:rPr>
+            </w:pPr>
+            <w:r>
+              <w:rPr>
+                <w:rFonts w:hint="default" w:ascii="Times New Roman" w:hAnsi="Times New Roman" w:cs="Times New Roman"/>
+                <w:sz w:val="24"/>
+                <w:szCs w:val="24"/>
+              </w:rPr>
+              <w:t>AccountResponse</w:t>
+            </w:r>
+          </w:p>
+          <w:p>
+            <w:pPr>
+              <w:keepNext w:val="0"/>
+              <w:keepLines w:val="0"/>
+              <w:widowControl/>
+              <w:suppressLineNumbers w:val="0"/>
+              <w:jc w:val="left"/>
+              <w:rPr>
+                <w:rFonts w:hint="default" w:ascii="Times New Roman" w:hAnsi="Times New Roman" w:cs="Times New Roman"/>
+              </w:rPr>
+            </w:pPr>
+            <w:r>
+              <w:rPr>
+                <w:rFonts w:hint="default" w:ascii="Times New Roman" w:hAnsi="Times New Roman" w:cs="Times New Roman"/>
+                <w:sz w:val="24"/>
+                <w:szCs w:val="24"/>
+                <w:lang w:val="en-US"/>
+              </w:rPr>
+              <w:t xml:space="preserve"> DTO</w:t>
+            </w:r>
+          </w:p>
+        </w:tc>
+        <w:tc>
+          <w:tcPr>
+            <w:tcW w:w="524" w:type="dxa"/>
+            <w:shd w:val="clear" w:color="auto" w:fill="auto"/>
+            <w:vAlign w:val="center"/>
+          </w:tcPr>
+          <w:p>
+            <w:pPr>
+              <w:keepNext w:val="0"/>
+              <w:keepLines w:val="0"/>
+              <w:widowControl/>
+              <w:suppressLineNumbers w:val="0"/>
+              <w:jc w:val="left"/>
+              <w:rPr>
+                <w:rFonts w:hint="default" w:ascii="Times New Roman" w:hAnsi="Times New Roman" w:cs="Times New Roman"/>
+              </w:rPr>
+            </w:pPr>
+            <w:r>
+              <w:rPr>
+                <w:rFonts w:hint="default" w:ascii="Times New Roman" w:hAnsi="Times New Roman" w:eastAsia="SimSun" w:cs="Times New Roman"/>
+                <w:kern w:val="0"/>
+                <w:sz w:val="24"/>
+                <w:szCs w:val="24"/>
+                <w:lang w:val="en-US" w:eastAsia="zh-CN" w:bidi="ar"/>
+              </w:rPr>
+              <w:t>Yes</w:t>
+            </w:r>
+          </w:p>
+        </w:tc>
+      </w:tr>
+      <w:tr>
+        <w:tblPrEx>
+          <w:tblBorders>
+            <w:top w:val="none" w:color="auto" w:sz="0" w:space="0"/>
+            <w:left w:val="none" w:color="auto" w:sz="0" w:space="0"/>
+            <w:bottom w:val="none" w:color="auto" w:sz="0" w:space="0"/>
+            <w:right w:val="none" w:color="auto" w:sz="0" w:space="0"/>
+            <w:insideH w:val="none" w:color="auto" w:sz="0" w:space="0"/>
+            <w:insideV w:val="none" w:color="auto" w:sz="0" w:space="0"/>
+          </w:tblBorders>
+          <w:shd w:val="clear" w:color="auto" w:fill="auto"/>
+          <w:tblCellMar>
+            <w:top w:w="15" w:type="dxa"/>
+            <w:left w:w="15" w:type="dxa"/>
+            <w:bottom w:w="15" w:type="dxa"/>
+            <w:right w:w="15" w:type="dxa"/>
+          </w:tblCellMar>
+        </w:tblPrEx>
+        <w:trPr>
+          <w:tblCellSpacing w:w="15" w:type="dxa"/>
+        </w:trPr>
+        <w:tc>
+          <w:tcPr>
+            <w:tcW w:w="787" w:type="dxa"/>
+            <w:shd w:val="clear" w:color="auto" w:fill="auto"/>
+            <w:vAlign w:val="center"/>
+          </w:tcPr>
+          <w:p>
+            <w:pPr>
+              <w:keepNext w:val="0"/>
+              <w:keepLines w:val="0"/>
+              <w:widowControl/>
+              <w:suppressLineNumbers w:val="0"/>
+              <w:jc w:val="left"/>
+              <w:rPr>
+                <w:rFonts w:hint="default" w:ascii="Times New Roman" w:hAnsi="Times New Roman" w:cs="Times New Roman"/>
+              </w:rPr>
+            </w:pPr>
+            <w:r>
+              <w:rPr>
+                <w:rStyle w:val="7"/>
+                <w:rFonts w:hint="default" w:ascii="Times New Roman" w:hAnsi="Times New Roman" w:eastAsia="SimSun" w:cs="Times New Roman"/>
+                <w:kern w:val="0"/>
+                <w:sz w:val="24"/>
+                <w:szCs w:val="24"/>
+                <w:lang w:val="en-US" w:eastAsia="zh-CN" w:bidi="ar"/>
+              </w:rPr>
               <w:t>GET</w:t>
             </w:r>
           </w:p>
         </w:tc>
         <w:tc>
           <w:tcPr>
-            <w:tcW w:w="0" w:type="auto"/>
+            <w:tcW w:w="3668" w:type="dxa"/>
             <w:shd w:val="clear" w:color="auto" w:fill="auto"/>
             <w:vAlign w:val="center"/>
           </w:tcPr>
@@ -4078,71 +4595,109 @@
                 <w:szCs w:val="24"/>
                 <w:lang w:val="en-US" w:eastAsia="zh-CN" w:bidi="ar"/>
               </w:rPr>
-              <w:t>/api/accounts/{num}/history</w:t>
-            </w:r>
-          </w:p>
-        </w:tc>
-        <w:tc>
-          <w:tcPr>
-            <w:tcW w:w="0" w:type="auto"/>
-            <w:shd w:val="clear" w:color="auto" w:fill="auto"/>
-            <w:vAlign w:val="center"/>
-          </w:tcPr>
-          <w:p>
-            <w:pPr>
-              <w:keepNext w:val="0"/>
-              <w:keepLines w:val="0"/>
-              <w:widowControl/>
-              <w:suppressLineNumbers w:val="0"/>
-              <w:jc w:val="left"/>
-              <w:rPr>
-                <w:rFonts w:hint="default" w:ascii="Times New Roman" w:hAnsi="Times New Roman" w:cs="Times New Roman"/>
-              </w:rPr>
-            </w:pPr>
-            <w:r>
-              <w:rPr>
-                <w:rFonts w:hint="default" w:ascii="Times New Roman" w:hAnsi="Times New Roman" w:eastAsia="SimSun" w:cs="Times New Roman"/>
-                <w:kern w:val="0"/>
-                <w:sz w:val="24"/>
-                <w:szCs w:val="24"/>
-                <w:lang w:val="en-US" w:eastAsia="zh-CN" w:bidi="ar"/>
-              </w:rPr>
-              <w:t>—</w:t>
-            </w:r>
-          </w:p>
-        </w:tc>
-        <w:tc>
-          <w:tcPr>
-            <w:tcW w:w="0" w:type="auto"/>
-            <w:shd w:val="clear" w:color="auto" w:fill="auto"/>
-            <w:vAlign w:val="center"/>
-          </w:tcPr>
-          <w:p>
-            <w:pPr>
-              <w:keepNext w:val="0"/>
-              <w:keepLines w:val="0"/>
-              <w:widowControl/>
-              <w:suppressLineNumbers w:val="0"/>
-              <w:jc w:val="left"/>
-              <w:rPr>
-                <w:rFonts w:hint="default" w:ascii="Times New Roman" w:hAnsi="Times New Roman" w:cs="Times New Roman"/>
-              </w:rPr>
-            </w:pPr>
-            <w:r>
-              <w:rPr>
-                <w:rFonts w:hint="default" w:ascii="Times New Roman" w:hAnsi="Times New Roman" w:eastAsia="SimSun" w:cs="Times New Roman"/>
-                <w:kern w:val="0"/>
-                <w:sz w:val="24"/>
-                <w:szCs w:val="24"/>
-                <w:lang w:val="en-US" w:eastAsia="zh-CN" w:bidi="ar"/>
-              </w:rPr>
-              <w:t>List&lt;Transaction&gt;</w:t>
-            </w:r>
-          </w:p>
-        </w:tc>
-        <w:tc>
-          <w:tcPr>
-            <w:tcW w:w="0" w:type="auto"/>
+              <w:t>/api/accounts/{accountNumber}</w:t>
+            </w:r>
+          </w:p>
+        </w:tc>
+        <w:tc>
+          <w:tcPr>
+            <w:tcW w:w="1507" w:type="dxa"/>
+            <w:shd w:val="clear" w:color="auto" w:fill="auto"/>
+            <w:vAlign w:val="center"/>
+          </w:tcPr>
+          <w:p>
+            <w:pPr>
+              <w:keepNext w:val="0"/>
+              <w:keepLines w:val="0"/>
+              <w:widowControl/>
+              <w:suppressLineNumbers w:val="0"/>
+              <w:jc w:val="left"/>
+              <w:rPr>
+                <w:rFonts w:hint="default" w:ascii="Times New Roman" w:hAnsi="Times New Roman" w:cs="Times New Roman"/>
+                <w:sz w:val="24"/>
+                <w:szCs w:val="24"/>
+              </w:rPr>
+            </w:pPr>
+            <w:r>
+              <w:rPr>
+                <w:rFonts w:hint="default" w:ascii="Times New Roman" w:hAnsi="Times New Roman" w:cs="Times New Roman"/>
+                <w:sz w:val="24"/>
+                <w:szCs w:val="24"/>
+              </w:rPr>
+              <w:t>accountNumber</w:t>
+            </w:r>
+          </w:p>
+          <w:p>
+            <w:pPr>
+              <w:keepNext w:val="0"/>
+              <w:keepLines w:val="0"/>
+              <w:widowControl/>
+              <w:suppressLineNumbers w:val="0"/>
+              <w:jc w:val="left"/>
+              <w:rPr>
+                <w:rFonts w:hint="default" w:ascii="Times New Roman" w:hAnsi="Times New Roman" w:cs="Times New Roman"/>
+              </w:rPr>
+            </w:pPr>
+          </w:p>
+        </w:tc>
+        <w:tc>
+          <w:tcPr>
+            <w:tcW w:w="1730" w:type="dxa"/>
+            <w:shd w:val="clear" w:color="auto" w:fill="auto"/>
+            <w:vAlign w:val="center"/>
+          </w:tcPr>
+          <w:p>
+            <w:pPr>
+              <w:keepNext w:val="0"/>
+              <w:keepLines w:val="0"/>
+              <w:widowControl/>
+              <w:suppressLineNumbers w:val="0"/>
+              <w:jc w:val="left"/>
+              <w:rPr>
+                <w:rFonts w:hint="default" w:ascii="Times New Roman" w:hAnsi="Times New Roman" w:eastAsia="SimSun" w:cs="Times New Roman"/>
+                <w:kern w:val="0"/>
+                <w:sz w:val="24"/>
+                <w:szCs w:val="24"/>
+                <w:lang w:val="en-US" w:eastAsia="zh-CN" w:bidi="ar"/>
+              </w:rPr>
+            </w:pPr>
+            <w:r>
+              <w:rPr>
+                <w:rFonts w:hint="default" w:ascii="Times New Roman" w:hAnsi="Times New Roman" w:eastAsia="SimSun" w:cs="Times New Roman"/>
+                <w:kern w:val="0"/>
+                <w:sz w:val="24"/>
+                <w:szCs w:val="24"/>
+                <w:lang w:val="en-US" w:eastAsia="zh-CN" w:bidi="ar"/>
+              </w:rPr>
+              <w:t>List&lt;TransactionResponse</w:t>
+            </w:r>
+          </w:p>
+          <w:p>
+            <w:pPr>
+              <w:keepNext w:val="0"/>
+              <w:keepLines w:val="0"/>
+              <w:widowControl/>
+              <w:suppressLineNumbers w:val="0"/>
+              <w:jc w:val="left"/>
+              <w:rPr>
+                <w:rFonts w:hint="default" w:ascii="Times New Roman" w:hAnsi="Times New Roman" w:cs="Times New Roman"/>
+              </w:rPr>
+            </w:pPr>
+            <w:r>
+              <w:rPr>
+                <w:rFonts w:hint="default" w:ascii="Times New Roman" w:hAnsi="Times New Roman" w:eastAsia="SimSun" w:cs="Times New Roman"/>
+                <w:kern w:val="0"/>
+                <w:sz w:val="24"/>
+                <w:szCs w:val="24"/>
+                <w:lang w:val="en-US" w:eastAsia="zh-CN" w:bidi="ar"/>
+              </w:rPr>
+              <w:t>&gt;</w:t>
+            </w:r>
+          </w:p>
+        </w:tc>
+        <w:tc>
+          <w:tcPr>
+            <w:tcW w:w="524" w:type="dxa"/>
             <w:shd w:val="clear" w:color="auto" w:fill="auto"/>
             <w:vAlign w:val="center"/>
           </w:tcPr>
@@ -4713,7 +5268,6 @@
             <w:insideH w:val="none" w:color="auto" w:sz="0" w:space="0"/>
             <w:insideV w:val="none" w:color="auto" w:sz="0" w:space="0"/>
           </w:tblBorders>
-          <w:shd w:val="clear" w:color="auto" w:fill="auto"/>
           <w:tblCellMar>
             <w:top w:w="15" w:type="dxa"/>
             <w:left w:w="15" w:type="dxa"/>
@@ -5687,7 +6241,6 @@
             <w:insideH w:val="none" w:color="auto" w:sz="0" w:space="0"/>
             <w:insideV w:val="none" w:color="auto" w:sz="0" w:space="0"/>
           </w:tblBorders>
-          <w:shd w:val="clear" w:color="auto" w:fill="auto"/>
           <w:tblCellMar>
             <w:top w:w="15" w:type="dxa"/>
             <w:left w:w="15" w:type="dxa"/>
@@ -5754,6 +6307,358 @@
                 <w:lang w:val="en-US" w:eastAsia="zh-CN" w:bidi="ar"/>
               </w:rPr>
               <w:t>JWT (HS256), 24h expiry</w:t>
+            </w:r>
+          </w:p>
+        </w:tc>
+      </w:tr>
+      <w:tr>
+        <w:tblPrEx>
+          <w:tblBorders>
+            <w:top w:val="none" w:color="auto" w:sz="0" w:space="0"/>
+            <w:left w:val="none" w:color="auto" w:sz="0" w:space="0"/>
+            <w:bottom w:val="none" w:color="auto" w:sz="0" w:space="0"/>
+            <w:right w:val="none" w:color="auto" w:sz="0" w:space="0"/>
+            <w:insideH w:val="none" w:color="auto" w:sz="0" w:space="0"/>
+            <w:insideV w:val="none" w:color="auto" w:sz="0" w:space="0"/>
+          </w:tblBorders>
+          <w:tblCellMar>
+            <w:top w:w="15" w:type="dxa"/>
+            <w:left w:w="15" w:type="dxa"/>
+            <w:bottom w:w="15" w:type="dxa"/>
+            <w:right w:w="15" w:type="dxa"/>
+          </w:tblCellMar>
+        </w:tblPrEx>
+        <w:trPr>
+          <w:tblCellSpacing w:w="15" w:type="dxa"/>
+        </w:trPr>
+        <w:tc>
+          <w:tcPr>
+            <w:tcW w:w="0" w:type="auto"/>
+            <w:shd w:val="clear" w:color="auto" w:fill="auto"/>
+            <w:vAlign w:val="center"/>
+          </w:tcPr>
+          <w:p>
+            <w:pPr>
+              <w:keepNext w:val="0"/>
+              <w:keepLines w:val="0"/>
+              <w:widowControl/>
+              <w:suppressLineNumbers w:val="0"/>
+              <w:jc w:val="left"/>
+              <w:rPr>
+                <w:rFonts w:hint="default" w:ascii="Times New Roman" w:hAnsi="Times New Roman" w:cs="Times New Roman"/>
+              </w:rPr>
+            </w:pPr>
+            <w:r>
+              <w:rPr>
+                <w:rStyle w:val="11"/>
+                <w:rFonts w:hint="default" w:ascii="Times New Roman" w:hAnsi="Times New Roman" w:eastAsia="SimSun" w:cs="Times New Roman"/>
+                <w:kern w:val="0"/>
+                <w:sz w:val="24"/>
+                <w:szCs w:val="24"/>
+                <w:lang w:val="en-US" w:eastAsia="zh-CN" w:bidi="ar"/>
+              </w:rPr>
+              <w:t>Authorization</w:t>
+            </w:r>
+          </w:p>
+        </w:tc>
+        <w:tc>
+          <w:tcPr>
+            <w:tcW w:w="0" w:type="auto"/>
+            <w:shd w:val="clear" w:color="auto" w:fill="auto"/>
+            <w:vAlign w:val="center"/>
+          </w:tcPr>
+          <w:p>
+            <w:pPr>
+              <w:keepNext w:val="0"/>
+              <w:keepLines w:val="0"/>
+              <w:widowControl/>
+              <w:suppressLineNumbers w:val="0"/>
+              <w:jc w:val="left"/>
+              <w:rPr>
+                <w:rFonts w:hint="default" w:ascii="Times New Roman" w:hAnsi="Times New Roman" w:cs="Times New Roman"/>
+              </w:rPr>
+            </w:pPr>
+            <w:r>
+              <w:rPr>
+                <w:rFonts w:hint="default" w:ascii="Times New Roman" w:hAnsi="Times New Roman" w:eastAsia="SimSun" w:cs="Times New Roman"/>
+                <w:kern w:val="0"/>
+                <w:sz w:val="24"/>
+                <w:szCs w:val="24"/>
+                <w:lang w:val="en-US" w:eastAsia="zh-CN" w:bidi="ar"/>
+              </w:rPr>
+              <w:t xml:space="preserve">All </w:t>
+            </w:r>
+            <w:r>
+              <w:rPr>
+                <w:rStyle w:val="7"/>
+                <w:rFonts w:hint="default" w:ascii="Times New Roman" w:hAnsi="Times New Roman" w:eastAsia="SimSun" w:cs="Times New Roman"/>
+                <w:kern w:val="0"/>
+                <w:sz w:val="24"/>
+                <w:szCs w:val="24"/>
+                <w:lang w:val="en-US" w:eastAsia="zh-CN" w:bidi="ar"/>
+              </w:rPr>
+              <w:t>/api/**</w:t>
+            </w:r>
+            <w:r>
+              <w:rPr>
+                <w:rFonts w:hint="default" w:ascii="Times New Roman" w:hAnsi="Times New Roman" w:eastAsia="SimSun" w:cs="Times New Roman"/>
+                <w:kern w:val="0"/>
+                <w:sz w:val="24"/>
+                <w:szCs w:val="24"/>
+                <w:lang w:val="en-US" w:eastAsia="zh-CN" w:bidi="ar"/>
+              </w:rPr>
+              <w:t xml:space="preserve"> require valid JWT</w:t>
+            </w:r>
+          </w:p>
+        </w:tc>
+      </w:tr>
+      <w:tr>
+        <w:tblPrEx>
+          <w:tblBorders>
+            <w:top w:val="none" w:color="auto" w:sz="0" w:space="0"/>
+            <w:left w:val="none" w:color="auto" w:sz="0" w:space="0"/>
+            <w:bottom w:val="none" w:color="auto" w:sz="0" w:space="0"/>
+            <w:right w:val="none" w:color="auto" w:sz="0" w:space="0"/>
+            <w:insideH w:val="none" w:color="auto" w:sz="0" w:space="0"/>
+            <w:insideV w:val="none" w:color="auto" w:sz="0" w:space="0"/>
+          </w:tblBorders>
+          <w:tblCellMar>
+            <w:top w:w="15" w:type="dxa"/>
+            <w:left w:w="15" w:type="dxa"/>
+            <w:bottom w:w="15" w:type="dxa"/>
+            <w:right w:w="15" w:type="dxa"/>
+          </w:tblCellMar>
+        </w:tblPrEx>
+        <w:trPr>
+          <w:tblCellSpacing w:w="15" w:type="dxa"/>
+        </w:trPr>
+        <w:tc>
+          <w:tcPr>
+            <w:tcW w:w="0" w:type="auto"/>
+            <w:shd w:val="clear" w:color="auto" w:fill="auto"/>
+            <w:vAlign w:val="center"/>
+          </w:tcPr>
+          <w:p>
+            <w:pPr>
+              <w:keepNext w:val="0"/>
+              <w:keepLines w:val="0"/>
+              <w:widowControl/>
+              <w:suppressLineNumbers w:val="0"/>
+              <w:jc w:val="left"/>
+              <w:rPr>
+                <w:rFonts w:hint="default" w:ascii="Times New Roman" w:hAnsi="Times New Roman" w:cs="Times New Roman"/>
+              </w:rPr>
+            </w:pPr>
+            <w:r>
+              <w:rPr>
+                <w:rStyle w:val="11"/>
+                <w:rFonts w:hint="default" w:ascii="Times New Roman" w:hAnsi="Times New Roman" w:eastAsia="SimSun" w:cs="Times New Roman"/>
+                <w:kern w:val="0"/>
+                <w:sz w:val="24"/>
+                <w:szCs w:val="24"/>
+                <w:lang w:val="en-US" w:eastAsia="zh-CN" w:bidi="ar"/>
+              </w:rPr>
+              <w:t>Password</w:t>
+            </w:r>
+          </w:p>
+        </w:tc>
+        <w:tc>
+          <w:tcPr>
+            <w:tcW w:w="0" w:type="auto"/>
+            <w:shd w:val="clear" w:color="auto" w:fill="auto"/>
+            <w:vAlign w:val="center"/>
+          </w:tcPr>
+          <w:p>
+            <w:pPr>
+              <w:keepNext w:val="0"/>
+              <w:keepLines w:val="0"/>
+              <w:widowControl/>
+              <w:suppressLineNumbers w:val="0"/>
+              <w:jc w:val="left"/>
+              <w:rPr>
+                <w:rFonts w:hint="default" w:ascii="Times New Roman" w:hAnsi="Times New Roman" w:cs="Times New Roman"/>
+              </w:rPr>
+            </w:pPr>
+            <w:r>
+              <w:rPr>
+                <w:rFonts w:hint="default" w:ascii="Times New Roman" w:hAnsi="Times New Roman" w:eastAsia="SimSun" w:cs="Times New Roman"/>
+                <w:kern w:val="0"/>
+                <w:sz w:val="24"/>
+                <w:szCs w:val="24"/>
+                <w:lang w:val="en-US" w:eastAsia="zh-CN" w:bidi="ar"/>
+              </w:rPr>
+              <w:t>BCrypt hashing (admin)</w:t>
+            </w:r>
+          </w:p>
+        </w:tc>
+      </w:tr>
+      <w:tr>
+        <w:tblPrEx>
+          <w:tblBorders>
+            <w:top w:val="none" w:color="auto" w:sz="0" w:space="0"/>
+            <w:left w:val="none" w:color="auto" w:sz="0" w:space="0"/>
+            <w:bottom w:val="none" w:color="auto" w:sz="0" w:space="0"/>
+            <w:right w:val="none" w:color="auto" w:sz="0" w:space="0"/>
+            <w:insideH w:val="none" w:color="auto" w:sz="0" w:space="0"/>
+            <w:insideV w:val="none" w:color="auto" w:sz="0" w:space="0"/>
+          </w:tblBorders>
+          <w:tblCellMar>
+            <w:top w:w="15" w:type="dxa"/>
+            <w:left w:w="15" w:type="dxa"/>
+            <w:bottom w:w="15" w:type="dxa"/>
+            <w:right w:w="15" w:type="dxa"/>
+          </w:tblCellMar>
+        </w:tblPrEx>
+        <w:trPr>
+          <w:tblCellSpacing w:w="15" w:type="dxa"/>
+        </w:trPr>
+        <w:tc>
+          <w:tcPr>
+            <w:tcW w:w="0" w:type="auto"/>
+            <w:shd w:val="clear" w:color="auto" w:fill="auto"/>
+            <w:vAlign w:val="center"/>
+          </w:tcPr>
+          <w:p>
+            <w:pPr>
+              <w:keepNext w:val="0"/>
+              <w:keepLines w:val="0"/>
+              <w:widowControl/>
+              <w:suppressLineNumbers w:val="0"/>
+              <w:jc w:val="left"/>
+              <w:rPr>
+                <w:rFonts w:hint="default" w:ascii="Times New Roman" w:hAnsi="Times New Roman" w:cs="Times New Roman"/>
+              </w:rPr>
+            </w:pPr>
+            <w:r>
+              <w:rPr>
+                <w:rStyle w:val="11"/>
+                <w:rFonts w:hint="default" w:ascii="Times New Roman" w:hAnsi="Times New Roman" w:eastAsia="SimSun" w:cs="Times New Roman"/>
+                <w:kern w:val="0"/>
+                <w:sz w:val="24"/>
+                <w:szCs w:val="24"/>
+                <w:lang w:val="en-US" w:eastAsia="zh-CN" w:bidi="ar"/>
+              </w:rPr>
+              <w:t>CORS</w:t>
+            </w:r>
+          </w:p>
+        </w:tc>
+        <w:tc>
+          <w:tcPr>
+            <w:tcW w:w="0" w:type="auto"/>
+            <w:shd w:val="clear" w:color="auto" w:fill="auto"/>
+            <w:vAlign w:val="center"/>
+          </w:tcPr>
+          <w:p>
+            <w:pPr>
+              <w:keepNext w:val="0"/>
+              <w:keepLines w:val="0"/>
+              <w:widowControl/>
+              <w:suppressLineNumbers w:val="0"/>
+              <w:jc w:val="left"/>
+              <w:rPr>
+                <w:rFonts w:hint="default" w:ascii="Times New Roman" w:hAnsi="Times New Roman" w:cs="Times New Roman"/>
+              </w:rPr>
+            </w:pPr>
+            <w:r>
+              <w:rPr>
+                <w:rStyle w:val="7"/>
+                <w:rFonts w:hint="default" w:ascii="Times New Roman" w:hAnsi="Times New Roman" w:eastAsia="SimSun" w:cs="Times New Roman"/>
+                <w:kern w:val="0"/>
+                <w:sz w:val="24"/>
+                <w:szCs w:val="24"/>
+                <w:lang w:val="en-US" w:eastAsia="zh-CN" w:bidi="ar"/>
+              </w:rPr>
+              <w:t>http://localhost:3000</w:t>
+            </w:r>
+            <w:r>
+              <w:rPr>
+                <w:rFonts w:hint="default" w:ascii="Times New Roman" w:hAnsi="Times New Roman" w:eastAsia="SimSun" w:cs="Times New Roman"/>
+                <w:kern w:val="0"/>
+                <w:sz w:val="24"/>
+                <w:szCs w:val="24"/>
+                <w:lang w:val="en-US" w:eastAsia="zh-CN" w:bidi="ar"/>
+              </w:rPr>
+              <w:t xml:space="preserve"> only</w:t>
+            </w:r>
+          </w:p>
+        </w:tc>
+      </w:tr>
+      <w:tr>
+        <w:tblPrEx>
+          <w:tblBorders>
+            <w:top w:val="none" w:color="auto" w:sz="0" w:space="0"/>
+            <w:left w:val="none" w:color="auto" w:sz="0" w:space="0"/>
+            <w:bottom w:val="none" w:color="auto" w:sz="0" w:space="0"/>
+            <w:right w:val="none" w:color="auto" w:sz="0" w:space="0"/>
+            <w:insideH w:val="none" w:color="auto" w:sz="0" w:space="0"/>
+            <w:insideV w:val="none" w:color="auto" w:sz="0" w:space="0"/>
+          </w:tblBorders>
+          <w:tblCellMar>
+            <w:top w:w="15" w:type="dxa"/>
+            <w:left w:w="15" w:type="dxa"/>
+            <w:bottom w:w="15" w:type="dxa"/>
+            <w:right w:w="15" w:type="dxa"/>
+          </w:tblCellMar>
+        </w:tblPrEx>
+        <w:trPr>
+          <w:tblCellSpacing w:w="15" w:type="dxa"/>
+        </w:trPr>
+        <w:tc>
+          <w:tcPr>
+            <w:tcW w:w="0" w:type="auto"/>
+            <w:shd w:val="clear" w:color="auto" w:fill="auto"/>
+            <w:vAlign w:val="center"/>
+          </w:tcPr>
+          <w:p>
+            <w:pPr>
+              <w:keepNext w:val="0"/>
+              <w:keepLines w:val="0"/>
+              <w:widowControl/>
+              <w:suppressLineNumbers w:val="0"/>
+              <w:jc w:val="left"/>
+              <w:rPr>
+                <w:rFonts w:hint="default" w:ascii="Times New Roman" w:hAnsi="Times New Roman" w:cs="Times New Roman"/>
+              </w:rPr>
+            </w:pPr>
+            <w:r>
+              <w:rPr>
+                <w:rStyle w:val="11"/>
+                <w:rFonts w:hint="default" w:ascii="Times New Roman" w:hAnsi="Times New Roman" w:eastAsia="SimSun" w:cs="Times New Roman"/>
+                <w:kern w:val="0"/>
+                <w:sz w:val="24"/>
+                <w:szCs w:val="24"/>
+                <w:lang w:val="en-US" w:eastAsia="zh-CN" w:bidi="ar"/>
+              </w:rPr>
+              <w:t>CSRF</w:t>
+            </w:r>
+          </w:p>
+        </w:tc>
+        <w:tc>
+          <w:tcPr>
+            <w:tcW w:w="0" w:type="auto"/>
+            <w:shd w:val="clear" w:color="auto" w:fill="auto"/>
+            <w:vAlign w:val="center"/>
+          </w:tcPr>
+          <w:p>
+            <w:pPr>
+              <w:keepNext w:val="0"/>
+              <w:keepLines w:val="0"/>
+              <w:widowControl/>
+              <w:suppressLineNumbers w:val="0"/>
+              <w:jc w:val="left"/>
+              <w:rPr>
+                <w:rFonts w:hint="default" w:ascii="Times New Roman" w:hAnsi="Times New Roman" w:cs="Times New Roman"/>
+              </w:rPr>
+            </w:pPr>
+            <w:r>
+              <w:rPr>
+                <w:rFonts w:hint="default" w:ascii="Times New Roman" w:hAnsi="Times New Roman" w:eastAsia="SimSun" w:cs="Times New Roman"/>
+                <w:kern w:val="0"/>
+                <w:sz w:val="24"/>
+                <w:szCs w:val="24"/>
+                <w:lang w:val="en-US" w:eastAsia="zh-CN" w:bidi="ar"/>
+              </w:rPr>
+              <w:t>Disabled (stateless API)</w:t>
             </w:r>
           </w:p>
         </w:tc>
@@ -5805,7 +6710,7 @@
                 <w:szCs w:val="24"/>
                 <w:lang w:val="en-US" w:eastAsia="zh-CN" w:bidi="ar"/>
               </w:rPr>
-              <w:t>Authorization</w:t>
+              <w:t>HTTPS</w:t>
             </w:r>
           </w:p>
         </w:tc>
@@ -5834,28 +6739,7 @@
                 <w:szCs w:val="24"/>
                 <w:lang w:val="en-US" w:eastAsia="zh-CN" w:bidi="ar"/>
               </w:rPr>
-              <w:t xml:space="preserve">All </w:t>
-            </w:r>
-            <w:r>
-              <w:rPr>
-                <w:rStyle w:val="7"/>
-                <w:rFonts w:hint="default" w:ascii="Times New Roman" w:hAnsi="Times New Roman" w:eastAsia="SimSun" w:cs="Times New Roman"/>
-                <w:kern w:val="0"/>
-                <w:sz w:val="24"/>
-                <w:szCs w:val="24"/>
-                <w:lang w:val="en-US" w:eastAsia="zh-CN" w:bidi="ar"/>
-              </w:rPr>
-              <w:t>/api/**</w:t>
-            </w:r>
-            <w:r>
-              <w:rPr>
-                <w:rFonts w:hint="default" w:ascii="Times New Roman" w:hAnsi="Times New Roman" w:eastAsia="SimSun" w:cs="Times New Roman"/>
-                <w:kern w:val="0"/>
-                <w:sz w:val="24"/>
-                <w:szCs w:val="24"/>
-                <w:lang w:val="en-US" w:eastAsia="zh-CN" w:bidi="ar"/>
-              </w:rPr>
-              <w:t xml:space="preserve"> require valid JWT</w:t>
+              <w:t>Enforced via NGINX reverse proxy</w:t>
             </w:r>
           </w:p>
         </w:tc>
@@ -5870,341 +6754,6 @@
             <w:insideH w:val="none" w:color="auto" w:sz="0" w:space="0"/>
             <w:insideV w:val="none" w:color="auto" w:sz="0" w:space="0"/>
           </w:tblBorders>
-          <w:shd w:val="clear" w:color="auto" w:fill="auto"/>
-          <w:tblCellMar>
-            <w:top w:w="15" w:type="dxa"/>
-            <w:left w:w="15" w:type="dxa"/>
-            <w:bottom w:w="15" w:type="dxa"/>
-            <w:right w:w="15" w:type="dxa"/>
-          </w:tblCellMar>
-        </w:tblPrEx>
-        <w:trPr>
-          <w:tblCellSpacing w:w="15" w:type="dxa"/>
-        </w:trPr>
-        <w:tc>
-          <w:tcPr>
-            <w:tcW w:w="0" w:type="auto"/>
-            <w:shd w:val="clear" w:color="auto" w:fill="auto"/>
-            <w:vAlign w:val="center"/>
-          </w:tcPr>
-          <w:p>
-            <w:pPr>
-              <w:keepNext w:val="0"/>
-              <w:keepLines w:val="0"/>
-              <w:widowControl/>
-              <w:suppressLineNumbers w:val="0"/>
-              <w:jc w:val="left"/>
-              <w:rPr>
-                <w:rFonts w:hint="default" w:ascii="Times New Roman" w:hAnsi="Times New Roman" w:cs="Times New Roman"/>
-              </w:rPr>
-            </w:pPr>
-            <w:r>
-              <w:rPr>
-                <w:rStyle w:val="11"/>
-                <w:rFonts w:hint="default" w:ascii="Times New Roman" w:hAnsi="Times New Roman" w:eastAsia="SimSun" w:cs="Times New Roman"/>
-                <w:kern w:val="0"/>
-                <w:sz w:val="24"/>
-                <w:szCs w:val="24"/>
-                <w:lang w:val="en-US" w:eastAsia="zh-CN" w:bidi="ar"/>
-              </w:rPr>
-              <w:t>Password</w:t>
-            </w:r>
-          </w:p>
-        </w:tc>
-        <w:tc>
-          <w:tcPr>
-            <w:tcW w:w="0" w:type="auto"/>
-            <w:shd w:val="clear" w:color="auto" w:fill="auto"/>
-            <w:vAlign w:val="center"/>
-          </w:tcPr>
-          <w:p>
-            <w:pPr>
-              <w:keepNext w:val="0"/>
-              <w:keepLines w:val="0"/>
-              <w:widowControl/>
-              <w:suppressLineNumbers w:val="0"/>
-              <w:jc w:val="left"/>
-              <w:rPr>
-                <w:rFonts w:hint="default" w:ascii="Times New Roman" w:hAnsi="Times New Roman" w:cs="Times New Roman"/>
-              </w:rPr>
-            </w:pPr>
-            <w:r>
-              <w:rPr>
-                <w:rFonts w:hint="default" w:ascii="Times New Roman" w:hAnsi="Times New Roman" w:eastAsia="SimSun" w:cs="Times New Roman"/>
-                <w:kern w:val="0"/>
-                <w:sz w:val="24"/>
-                <w:szCs w:val="24"/>
-                <w:lang w:val="en-US" w:eastAsia="zh-CN" w:bidi="ar"/>
-              </w:rPr>
-              <w:t>BCrypt hashing (admin)</w:t>
-            </w:r>
-          </w:p>
-        </w:tc>
-      </w:tr>
-      <w:tr>
-        <w:tblPrEx>
-          <w:tblBorders>
-            <w:top w:val="none" w:color="auto" w:sz="0" w:space="0"/>
-            <w:left w:val="none" w:color="auto" w:sz="0" w:space="0"/>
-            <w:bottom w:val="none" w:color="auto" w:sz="0" w:space="0"/>
-            <w:right w:val="none" w:color="auto" w:sz="0" w:space="0"/>
-            <w:insideH w:val="none" w:color="auto" w:sz="0" w:space="0"/>
-            <w:insideV w:val="none" w:color="auto" w:sz="0" w:space="0"/>
-          </w:tblBorders>
-          <w:shd w:val="clear" w:color="auto" w:fill="auto"/>
-          <w:tblCellMar>
-            <w:top w:w="15" w:type="dxa"/>
-            <w:left w:w="15" w:type="dxa"/>
-            <w:bottom w:w="15" w:type="dxa"/>
-            <w:right w:w="15" w:type="dxa"/>
-          </w:tblCellMar>
-        </w:tblPrEx>
-        <w:trPr>
-          <w:tblCellSpacing w:w="15" w:type="dxa"/>
-        </w:trPr>
-        <w:tc>
-          <w:tcPr>
-            <w:tcW w:w="0" w:type="auto"/>
-            <w:shd w:val="clear" w:color="auto" w:fill="auto"/>
-            <w:vAlign w:val="center"/>
-          </w:tcPr>
-          <w:p>
-            <w:pPr>
-              <w:keepNext w:val="0"/>
-              <w:keepLines w:val="0"/>
-              <w:widowControl/>
-              <w:suppressLineNumbers w:val="0"/>
-              <w:jc w:val="left"/>
-              <w:rPr>
-                <w:rFonts w:hint="default" w:ascii="Times New Roman" w:hAnsi="Times New Roman" w:cs="Times New Roman"/>
-              </w:rPr>
-            </w:pPr>
-            <w:r>
-              <w:rPr>
-                <w:rStyle w:val="11"/>
-                <w:rFonts w:hint="default" w:ascii="Times New Roman" w:hAnsi="Times New Roman" w:eastAsia="SimSun" w:cs="Times New Roman"/>
-                <w:kern w:val="0"/>
-                <w:sz w:val="24"/>
-                <w:szCs w:val="24"/>
-                <w:lang w:val="en-US" w:eastAsia="zh-CN" w:bidi="ar"/>
-              </w:rPr>
-              <w:t>CORS</w:t>
-            </w:r>
-          </w:p>
-        </w:tc>
-        <w:tc>
-          <w:tcPr>
-            <w:tcW w:w="0" w:type="auto"/>
-            <w:shd w:val="clear" w:color="auto" w:fill="auto"/>
-            <w:vAlign w:val="center"/>
-          </w:tcPr>
-          <w:p>
-            <w:pPr>
-              <w:keepNext w:val="0"/>
-              <w:keepLines w:val="0"/>
-              <w:widowControl/>
-              <w:suppressLineNumbers w:val="0"/>
-              <w:jc w:val="left"/>
-              <w:rPr>
-                <w:rFonts w:hint="default" w:ascii="Times New Roman" w:hAnsi="Times New Roman" w:cs="Times New Roman"/>
-              </w:rPr>
-            </w:pPr>
-            <w:r>
-              <w:rPr>
-                <w:rStyle w:val="7"/>
-                <w:rFonts w:hint="default" w:ascii="Times New Roman" w:hAnsi="Times New Roman" w:eastAsia="SimSun" w:cs="Times New Roman"/>
-                <w:kern w:val="0"/>
-                <w:sz w:val="24"/>
-                <w:szCs w:val="24"/>
-                <w:lang w:val="en-US" w:eastAsia="zh-CN" w:bidi="ar"/>
-              </w:rPr>
-              <w:t>http://localhost:3000</w:t>
-            </w:r>
-            <w:r>
-              <w:rPr>
-                <w:rFonts w:hint="default" w:ascii="Times New Roman" w:hAnsi="Times New Roman" w:eastAsia="SimSun" w:cs="Times New Roman"/>
-                <w:kern w:val="0"/>
-                <w:sz w:val="24"/>
-                <w:szCs w:val="24"/>
-                <w:lang w:val="en-US" w:eastAsia="zh-CN" w:bidi="ar"/>
-              </w:rPr>
-              <w:t xml:space="preserve"> only</w:t>
-            </w:r>
-          </w:p>
-        </w:tc>
-      </w:tr>
-      <w:tr>
-        <w:tblPrEx>
-          <w:tblBorders>
-            <w:top w:val="none" w:color="auto" w:sz="0" w:space="0"/>
-            <w:left w:val="none" w:color="auto" w:sz="0" w:space="0"/>
-            <w:bottom w:val="none" w:color="auto" w:sz="0" w:space="0"/>
-            <w:right w:val="none" w:color="auto" w:sz="0" w:space="0"/>
-            <w:insideH w:val="none" w:color="auto" w:sz="0" w:space="0"/>
-            <w:insideV w:val="none" w:color="auto" w:sz="0" w:space="0"/>
-          </w:tblBorders>
-          <w:tblCellMar>
-            <w:top w:w="15" w:type="dxa"/>
-            <w:left w:w="15" w:type="dxa"/>
-            <w:bottom w:w="15" w:type="dxa"/>
-            <w:right w:w="15" w:type="dxa"/>
-          </w:tblCellMar>
-        </w:tblPrEx>
-        <w:trPr>
-          <w:tblCellSpacing w:w="15" w:type="dxa"/>
-        </w:trPr>
-        <w:tc>
-          <w:tcPr>
-            <w:tcW w:w="0" w:type="auto"/>
-            <w:shd w:val="clear" w:color="auto" w:fill="auto"/>
-            <w:vAlign w:val="center"/>
-          </w:tcPr>
-          <w:p>
-            <w:pPr>
-              <w:keepNext w:val="0"/>
-              <w:keepLines w:val="0"/>
-              <w:widowControl/>
-              <w:suppressLineNumbers w:val="0"/>
-              <w:jc w:val="left"/>
-              <w:rPr>
-                <w:rFonts w:hint="default" w:ascii="Times New Roman" w:hAnsi="Times New Roman" w:cs="Times New Roman"/>
-              </w:rPr>
-            </w:pPr>
-            <w:r>
-              <w:rPr>
-                <w:rStyle w:val="11"/>
-                <w:rFonts w:hint="default" w:ascii="Times New Roman" w:hAnsi="Times New Roman" w:eastAsia="SimSun" w:cs="Times New Roman"/>
-                <w:kern w:val="0"/>
-                <w:sz w:val="24"/>
-                <w:szCs w:val="24"/>
-                <w:lang w:val="en-US" w:eastAsia="zh-CN" w:bidi="ar"/>
-              </w:rPr>
-              <w:t>CSRF</w:t>
-            </w:r>
-          </w:p>
-        </w:tc>
-        <w:tc>
-          <w:tcPr>
-            <w:tcW w:w="0" w:type="auto"/>
-            <w:shd w:val="clear" w:color="auto" w:fill="auto"/>
-            <w:vAlign w:val="center"/>
-          </w:tcPr>
-          <w:p>
-            <w:pPr>
-              <w:keepNext w:val="0"/>
-              <w:keepLines w:val="0"/>
-              <w:widowControl/>
-              <w:suppressLineNumbers w:val="0"/>
-              <w:jc w:val="left"/>
-              <w:rPr>
-                <w:rFonts w:hint="default" w:ascii="Times New Roman" w:hAnsi="Times New Roman" w:cs="Times New Roman"/>
-              </w:rPr>
-            </w:pPr>
-            <w:r>
-              <w:rPr>
-                <w:rFonts w:hint="default" w:ascii="Times New Roman" w:hAnsi="Times New Roman" w:eastAsia="SimSun" w:cs="Times New Roman"/>
-                <w:kern w:val="0"/>
-                <w:sz w:val="24"/>
-                <w:szCs w:val="24"/>
-                <w:lang w:val="en-US" w:eastAsia="zh-CN" w:bidi="ar"/>
-              </w:rPr>
-              <w:t>Disabled (stateless API)</w:t>
-            </w:r>
-          </w:p>
-        </w:tc>
-      </w:tr>
-      <w:tr>
-        <w:tblPrEx>
-          <w:tblBorders>
-            <w:top w:val="none" w:color="auto" w:sz="0" w:space="0"/>
-            <w:left w:val="none" w:color="auto" w:sz="0" w:space="0"/>
-            <w:bottom w:val="none" w:color="auto" w:sz="0" w:space="0"/>
-            <w:right w:val="none" w:color="auto" w:sz="0" w:space="0"/>
-            <w:insideH w:val="none" w:color="auto" w:sz="0" w:space="0"/>
-            <w:insideV w:val="none" w:color="auto" w:sz="0" w:space="0"/>
-          </w:tblBorders>
-          <w:shd w:val="clear" w:color="auto" w:fill="auto"/>
-          <w:tblCellMar>
-            <w:top w:w="15" w:type="dxa"/>
-            <w:left w:w="15" w:type="dxa"/>
-            <w:bottom w:w="15" w:type="dxa"/>
-            <w:right w:w="15" w:type="dxa"/>
-          </w:tblCellMar>
-        </w:tblPrEx>
-        <w:trPr>
-          <w:tblCellSpacing w:w="15" w:type="dxa"/>
-        </w:trPr>
-        <w:tc>
-          <w:tcPr>
-            <w:tcW w:w="0" w:type="auto"/>
-            <w:shd w:val="clear" w:color="auto" w:fill="auto"/>
-            <w:vAlign w:val="center"/>
-          </w:tcPr>
-          <w:p>
-            <w:pPr>
-              <w:keepNext w:val="0"/>
-              <w:keepLines w:val="0"/>
-              <w:widowControl/>
-              <w:suppressLineNumbers w:val="0"/>
-              <w:jc w:val="left"/>
-              <w:rPr>
-                <w:rFonts w:hint="default" w:ascii="Times New Roman" w:hAnsi="Times New Roman" w:cs="Times New Roman"/>
-              </w:rPr>
-            </w:pPr>
-            <w:r>
-              <w:rPr>
-                <w:rStyle w:val="11"/>
-                <w:rFonts w:hint="default" w:ascii="Times New Roman" w:hAnsi="Times New Roman" w:eastAsia="SimSun" w:cs="Times New Roman"/>
-                <w:kern w:val="0"/>
-                <w:sz w:val="24"/>
-                <w:szCs w:val="24"/>
-                <w:lang w:val="en-US" w:eastAsia="zh-CN" w:bidi="ar"/>
-              </w:rPr>
-              <w:t>HTTPS</w:t>
-            </w:r>
-          </w:p>
-        </w:tc>
-        <w:tc>
-          <w:tcPr>
-            <w:tcW w:w="0" w:type="auto"/>
-            <w:shd w:val="clear" w:color="auto" w:fill="auto"/>
-            <w:vAlign w:val="center"/>
-          </w:tcPr>
-          <w:p>
-            <w:pPr>
-              <w:keepNext w:val="0"/>
-              <w:keepLines w:val="0"/>
-              <w:widowControl/>
-              <w:suppressLineNumbers w:val="0"/>
-              <w:jc w:val="left"/>
-              <w:rPr>
-                <w:rFonts w:hint="default" w:ascii="Times New Roman" w:hAnsi="Times New Roman" w:cs="Times New Roman"/>
-              </w:rPr>
-            </w:pPr>
-            <w:r>
-              <w:rPr>
-                <w:rFonts w:hint="default" w:ascii="Times New Roman" w:hAnsi="Times New Roman" w:eastAsia="SimSun" w:cs="Times New Roman"/>
-                <w:kern w:val="0"/>
-                <w:sz w:val="24"/>
-                <w:szCs w:val="24"/>
-                <w:lang w:val="en-US" w:eastAsia="zh-CN" w:bidi="ar"/>
-              </w:rPr>
-              <w:t>Enforced via NGINX reverse proxy</w:t>
-            </w:r>
-          </w:p>
-        </w:tc>
-      </w:tr>
-      <w:tr>
-        <w:tblPrEx>
-          <w:tblBorders>
-            <w:top w:val="none" w:color="auto" w:sz="0" w:space="0"/>
-            <w:left w:val="none" w:color="auto" w:sz="0" w:space="0"/>
-            <w:bottom w:val="none" w:color="auto" w:sz="0" w:space="0"/>
-            <w:right w:val="none" w:color="auto" w:sz="0" w:space="0"/>
-            <w:insideH w:val="none" w:color="auto" w:sz="0" w:space="0"/>
-            <w:insideV w:val="none" w:color="auto" w:sz="0" w:space="0"/>
-          </w:tblBorders>
-          <w:shd w:val="clear" w:color="auto" w:fill="auto"/>
           <w:tblCellMar>
             <w:top w:w="15" w:type="dxa"/>
             <w:left w:w="15" w:type="dxa"/>
@@ -7610,7 +8159,6 @@
             <w:insideH w:val="none" w:color="auto" w:sz="0" w:space="0"/>
             <w:insideV w:val="none" w:color="auto" w:sz="0" w:space="0"/>
           </w:tblBorders>
-          <w:shd w:val="clear" w:color="auto" w:fill="auto"/>
           <w:tblCellMar>
             <w:top w:w="15" w:type="dxa"/>
             <w:left w:w="15" w:type="dxa"/>
@@ -9134,8 +9682,6 @@
         </w:rPr>
         <w:t>Use the banking UI</w:t>
       </w:r>
-      <w:bookmarkStart w:id="0" w:name="_GoBack"/>
-      <w:bookmarkEnd w:id="0"/>
     </w:p>
     <w:p>
       <w:pPr>

</xml_diff>